<commit_message>
Managed @@<tag>.<tag> outside of table
</commit_message>
<xml_diff>
--- a/order.docx
+++ b/order.docx
@@ -568,8 +568,6 @@
             <w:r>
               <w:t>Shipping.Street</w:t>
             </w:r>
-            <w:bookmarkStart w:id="0" w:name="_GoBack"/>
-            <w:bookmarkEnd w:id="0"/>
             <w:proofErr w:type="spellEnd"/>
           </w:p>
         </w:tc>
@@ -624,18 +622,94 @@
         </w:rPr>
       </w:pPr>
     </w:p>
+    <w:tbl>
+      <w:tblPr>
+        <w:tblStyle w:val="TableGrid"/>
+        <w:tblW w:w="0" w:type="auto"/>
+        <w:tblBorders>
+          <w:top w:val="none" w:sz="0" w:space="0" w:color="auto"/>
+          <w:left w:val="none" w:sz="0" w:space="0" w:color="auto"/>
+          <w:bottom w:val="none" w:sz="0" w:space="0" w:color="auto"/>
+          <w:right w:val="none" w:sz="0" w:space="0" w:color="auto"/>
+          <w:insideH w:val="none" w:sz="0" w:space="0" w:color="auto"/>
+          <w:insideV w:val="none" w:sz="0" w:space="0" w:color="auto"/>
+        </w:tblBorders>
+        <w:tblLook w:val="04A0" w:firstRow="1" w:lastRow="0" w:firstColumn="1" w:lastColumn="0" w:noHBand="0" w:noVBand="1"/>
+      </w:tblPr>
+      <w:tblGrid>
+        <w:gridCol w:w="10790"/>
+      </w:tblGrid>
+      <w:tr>
+        <w:tc>
+          <w:tcPr>
+            <w:tcW w:w="10790" w:type="dxa"/>
+          </w:tcPr>
+          <w:p>
+            <w:pPr>
+              <w:pStyle w:val="ListParagraph"/>
+              <w:numPr>
+                <w:ilvl w:val="0"/>
+                <w:numId w:val="5"/>
+              </w:numPr>
+              <w:rPr>
+                <w:lang w:val="it-IT"/>
+              </w:rPr>
+            </w:pPr>
+            <w:r>
+              <w:t>@@</w:t>
+            </w:r>
+            <w:proofErr w:type="spellStart"/>
+            <w:r>
+              <w:t>Item.PartNumber</w:t>
+            </w:r>
+            <w:proofErr w:type="spellEnd"/>
+            <w:r>
+              <w:t xml:space="preserve"> @@</w:t>
+            </w:r>
+            <w:proofErr w:type="spellStart"/>
+            <w:r>
+              <w:t>Item.ProductName</w:t>
+            </w:r>
+            <w:proofErr w:type="spellEnd"/>
+          </w:p>
+        </w:tc>
+      </w:tr>
+    </w:tbl>
     <w:p>
       <w:pPr>
         <w:rPr>
           <w:lang w:val="it-IT"/>
         </w:rPr>
       </w:pPr>
-      <w:r>
+    </w:p>
+    <w:p>
+      <w:pPr>
         <w:rPr>
           <w:lang w:val="it-IT"/>
         </w:rPr>
+      </w:pPr>
+    </w:p>
+    <w:p>
+      <w:r>
         <w:t>@@</w:t>
       </w:r>
+      <w:proofErr w:type="spellStart"/>
+      <w:r>
+        <w:t>Item.PartNumber</w:t>
+      </w:r>
+      <w:proofErr w:type="spellEnd"/>
+      <w:r>
+        <w:t xml:space="preserve"> @@</w:t>
+      </w:r>
+      <w:proofErr w:type="spellStart"/>
+      <w:r>
+        <w:t>Item.ProductName</w:t>
+      </w:r>
+      <w:proofErr w:type="spellEnd"/>
+    </w:p>
+    <w:p>
+      <w:bookmarkStart w:id="0" w:name="_GoBack"/>
+      <w:bookmarkEnd w:id="0"/>
     </w:p>
     <w:sectPr>
       <w:pgSz w:w="12240" w:h="15840"/>
@@ -650,6 +724,404 @@
 <file path=word/numbering.xml><?xml version="1.0" encoding="utf-8"?>
 <w:numbering xmlns:wpc="http://schemas.microsoft.com/office/word/2010/wordprocessingCanvas" xmlns:mc="http://schemas.openxmlformats.org/markup-compatibility/2006" xmlns:o="urn:schemas-microsoft-com:office:office" xmlns:r="http://schemas.openxmlformats.org/officeDocument/2006/relationships" xmlns:m="http://schemas.openxmlformats.org/officeDocument/2006/math" xmlns:v="urn:schemas-microsoft-com:vml" xmlns:wp14="http://schemas.microsoft.com/office/word/2010/wordprocessingDrawing" xmlns:wp="http://schemas.openxmlformats.org/drawingml/2006/wordprocessingDrawing" xmlns:w10="urn:schemas-microsoft-com:office:word" xmlns:w="http://schemas.openxmlformats.org/wordprocessingml/2006/main" xmlns:w14="http://schemas.microsoft.com/office/word/2010/wordml" xmlns:w15="http://schemas.microsoft.com/office/word/2012/wordml" xmlns:wpg="http://schemas.microsoft.com/office/word/2010/wordprocessingGroup" xmlns:wpi="http://schemas.microsoft.com/office/word/2010/wordprocessingInk" xmlns:wne="http://schemas.microsoft.com/office/word/2006/wordml" xmlns:wps="http://schemas.microsoft.com/office/word/2010/wordprocessingShape" mc:Ignorable="w14 w15 wp14">
   <w:abstractNum w:abstractNumId="0" w15:restartNumberingAfterBreak="0">
+    <w:nsid w:val="0750379A"/>
+    <w:multiLevelType w:val="hybridMultilevel"/>
+    <w:tmpl w:val="9FEEF4CE"/>
+    <w:lvl w:ilvl="0" w:tplc="0410000F">
+      <w:start w:val="1"/>
+      <w:numFmt w:val="decimal"/>
+      <w:lvlText w:val="%1."/>
+      <w:lvlJc w:val="left"/>
+      <w:pPr>
+        <w:ind w:left="720" w:hanging="360"/>
+      </w:pPr>
+    </w:lvl>
+    <w:lvl w:ilvl="1" w:tplc="04100019" w:tentative="1">
+      <w:start w:val="1"/>
+      <w:numFmt w:val="lowerLetter"/>
+      <w:lvlText w:val="%2."/>
+      <w:lvlJc w:val="left"/>
+      <w:pPr>
+        <w:ind w:left="1440" w:hanging="360"/>
+      </w:pPr>
+    </w:lvl>
+    <w:lvl w:ilvl="2" w:tplc="0410001B" w:tentative="1">
+      <w:start w:val="1"/>
+      <w:numFmt w:val="lowerRoman"/>
+      <w:lvlText w:val="%3."/>
+      <w:lvlJc w:val="right"/>
+      <w:pPr>
+        <w:ind w:left="2160" w:hanging="180"/>
+      </w:pPr>
+    </w:lvl>
+    <w:lvl w:ilvl="3" w:tplc="0410000F" w:tentative="1">
+      <w:start w:val="1"/>
+      <w:numFmt w:val="decimal"/>
+      <w:lvlText w:val="%4."/>
+      <w:lvlJc w:val="left"/>
+      <w:pPr>
+        <w:ind w:left="2880" w:hanging="360"/>
+      </w:pPr>
+    </w:lvl>
+    <w:lvl w:ilvl="4" w:tplc="04100019" w:tentative="1">
+      <w:start w:val="1"/>
+      <w:numFmt w:val="lowerLetter"/>
+      <w:lvlText w:val="%5."/>
+      <w:lvlJc w:val="left"/>
+      <w:pPr>
+        <w:ind w:left="3600" w:hanging="360"/>
+      </w:pPr>
+    </w:lvl>
+    <w:lvl w:ilvl="5" w:tplc="0410001B" w:tentative="1">
+      <w:start w:val="1"/>
+      <w:numFmt w:val="lowerRoman"/>
+      <w:lvlText w:val="%6."/>
+      <w:lvlJc w:val="right"/>
+      <w:pPr>
+        <w:ind w:left="4320" w:hanging="180"/>
+      </w:pPr>
+    </w:lvl>
+    <w:lvl w:ilvl="6" w:tplc="0410000F" w:tentative="1">
+      <w:start w:val="1"/>
+      <w:numFmt w:val="decimal"/>
+      <w:lvlText w:val="%7."/>
+      <w:lvlJc w:val="left"/>
+      <w:pPr>
+        <w:ind w:left="5040" w:hanging="360"/>
+      </w:pPr>
+    </w:lvl>
+    <w:lvl w:ilvl="7" w:tplc="04100019" w:tentative="1">
+      <w:start w:val="1"/>
+      <w:numFmt w:val="lowerLetter"/>
+      <w:lvlText w:val="%8."/>
+      <w:lvlJc w:val="left"/>
+      <w:pPr>
+        <w:ind w:left="5760" w:hanging="360"/>
+      </w:pPr>
+    </w:lvl>
+    <w:lvl w:ilvl="8" w:tplc="0410001B" w:tentative="1">
+      <w:start w:val="1"/>
+      <w:numFmt w:val="lowerRoman"/>
+      <w:lvlText w:val="%9."/>
+      <w:lvlJc w:val="right"/>
+      <w:pPr>
+        <w:ind w:left="6480" w:hanging="180"/>
+      </w:pPr>
+    </w:lvl>
+  </w:abstractNum>
+  <w:abstractNum w:abstractNumId="1" w15:restartNumberingAfterBreak="0">
+    <w:nsid w:val="50906BF6"/>
+    <w:multiLevelType w:val="hybridMultilevel"/>
+    <w:tmpl w:val="26A62CD2"/>
+    <w:lvl w:ilvl="0" w:tplc="04100001">
+      <w:start w:val="1"/>
+      <w:numFmt w:val="bullet"/>
+      <w:lvlText w:val=""/>
+      <w:lvlJc w:val="left"/>
+      <w:pPr>
+        <w:ind w:left="720" w:hanging="360"/>
+      </w:pPr>
+      <w:rPr>
+        <w:rFonts w:ascii="Symbol" w:hAnsi="Symbol" w:hint="default"/>
+      </w:rPr>
+    </w:lvl>
+    <w:lvl w:ilvl="1" w:tplc="04100003" w:tentative="1">
+      <w:start w:val="1"/>
+      <w:numFmt w:val="bullet"/>
+      <w:lvlText w:val="o"/>
+      <w:lvlJc w:val="left"/>
+      <w:pPr>
+        <w:ind w:left="1440" w:hanging="360"/>
+      </w:pPr>
+      <w:rPr>
+        <w:rFonts w:ascii="Courier New" w:hAnsi="Courier New" w:cs="Courier New" w:hint="default"/>
+      </w:rPr>
+    </w:lvl>
+    <w:lvl w:ilvl="2" w:tplc="04100005" w:tentative="1">
+      <w:start w:val="1"/>
+      <w:numFmt w:val="bullet"/>
+      <w:lvlText w:val=""/>
+      <w:lvlJc w:val="left"/>
+      <w:pPr>
+        <w:ind w:left="2160" w:hanging="360"/>
+      </w:pPr>
+      <w:rPr>
+        <w:rFonts w:ascii="Wingdings" w:hAnsi="Wingdings" w:hint="default"/>
+      </w:rPr>
+    </w:lvl>
+    <w:lvl w:ilvl="3" w:tplc="04100001" w:tentative="1">
+      <w:start w:val="1"/>
+      <w:numFmt w:val="bullet"/>
+      <w:lvlText w:val=""/>
+      <w:lvlJc w:val="left"/>
+      <w:pPr>
+        <w:ind w:left="2880" w:hanging="360"/>
+      </w:pPr>
+      <w:rPr>
+        <w:rFonts w:ascii="Symbol" w:hAnsi="Symbol" w:hint="default"/>
+      </w:rPr>
+    </w:lvl>
+    <w:lvl w:ilvl="4" w:tplc="04100003" w:tentative="1">
+      <w:start w:val="1"/>
+      <w:numFmt w:val="bullet"/>
+      <w:lvlText w:val="o"/>
+      <w:lvlJc w:val="left"/>
+      <w:pPr>
+        <w:ind w:left="3600" w:hanging="360"/>
+      </w:pPr>
+      <w:rPr>
+        <w:rFonts w:ascii="Courier New" w:hAnsi="Courier New" w:cs="Courier New" w:hint="default"/>
+      </w:rPr>
+    </w:lvl>
+    <w:lvl w:ilvl="5" w:tplc="04100005" w:tentative="1">
+      <w:start w:val="1"/>
+      <w:numFmt w:val="bullet"/>
+      <w:lvlText w:val=""/>
+      <w:lvlJc w:val="left"/>
+      <w:pPr>
+        <w:ind w:left="4320" w:hanging="360"/>
+      </w:pPr>
+      <w:rPr>
+        <w:rFonts w:ascii="Wingdings" w:hAnsi="Wingdings" w:hint="default"/>
+      </w:rPr>
+    </w:lvl>
+    <w:lvl w:ilvl="6" w:tplc="04100001" w:tentative="1">
+      <w:start w:val="1"/>
+      <w:numFmt w:val="bullet"/>
+      <w:lvlText w:val=""/>
+      <w:lvlJc w:val="left"/>
+      <w:pPr>
+        <w:ind w:left="5040" w:hanging="360"/>
+      </w:pPr>
+      <w:rPr>
+        <w:rFonts w:ascii="Symbol" w:hAnsi="Symbol" w:hint="default"/>
+      </w:rPr>
+    </w:lvl>
+    <w:lvl w:ilvl="7" w:tplc="04100003" w:tentative="1">
+      <w:start w:val="1"/>
+      <w:numFmt w:val="bullet"/>
+      <w:lvlText w:val="o"/>
+      <w:lvlJc w:val="left"/>
+      <w:pPr>
+        <w:ind w:left="5760" w:hanging="360"/>
+      </w:pPr>
+      <w:rPr>
+        <w:rFonts w:ascii="Courier New" w:hAnsi="Courier New" w:cs="Courier New" w:hint="default"/>
+      </w:rPr>
+    </w:lvl>
+    <w:lvl w:ilvl="8" w:tplc="04100005" w:tentative="1">
+      <w:start w:val="1"/>
+      <w:numFmt w:val="bullet"/>
+      <w:lvlText w:val=""/>
+      <w:lvlJc w:val="left"/>
+      <w:pPr>
+        <w:ind w:left="6480" w:hanging="360"/>
+      </w:pPr>
+      <w:rPr>
+        <w:rFonts w:ascii="Wingdings" w:hAnsi="Wingdings" w:hint="default"/>
+      </w:rPr>
+    </w:lvl>
+  </w:abstractNum>
+  <w:abstractNum w:abstractNumId="2" w15:restartNumberingAfterBreak="0">
+    <w:nsid w:val="6602284A"/>
+    <w:multiLevelType w:val="hybridMultilevel"/>
+    <w:tmpl w:val="9B42DCA0"/>
+    <w:lvl w:ilvl="0" w:tplc="0410000F">
+      <w:start w:val="1"/>
+      <w:numFmt w:val="decimal"/>
+      <w:lvlText w:val="%1."/>
+      <w:lvlJc w:val="left"/>
+      <w:pPr>
+        <w:ind w:left="720" w:hanging="360"/>
+      </w:pPr>
+    </w:lvl>
+    <w:lvl w:ilvl="1" w:tplc="04100019" w:tentative="1">
+      <w:start w:val="1"/>
+      <w:numFmt w:val="lowerLetter"/>
+      <w:lvlText w:val="%2."/>
+      <w:lvlJc w:val="left"/>
+      <w:pPr>
+        <w:ind w:left="1440" w:hanging="360"/>
+      </w:pPr>
+    </w:lvl>
+    <w:lvl w:ilvl="2" w:tplc="0410001B" w:tentative="1">
+      <w:start w:val="1"/>
+      <w:numFmt w:val="lowerRoman"/>
+      <w:lvlText w:val="%3."/>
+      <w:lvlJc w:val="right"/>
+      <w:pPr>
+        <w:ind w:left="2160" w:hanging="180"/>
+      </w:pPr>
+    </w:lvl>
+    <w:lvl w:ilvl="3" w:tplc="0410000F" w:tentative="1">
+      <w:start w:val="1"/>
+      <w:numFmt w:val="decimal"/>
+      <w:lvlText w:val="%4."/>
+      <w:lvlJc w:val="left"/>
+      <w:pPr>
+        <w:ind w:left="2880" w:hanging="360"/>
+      </w:pPr>
+    </w:lvl>
+    <w:lvl w:ilvl="4" w:tplc="04100019" w:tentative="1">
+      <w:start w:val="1"/>
+      <w:numFmt w:val="lowerLetter"/>
+      <w:lvlText w:val="%5."/>
+      <w:lvlJc w:val="left"/>
+      <w:pPr>
+        <w:ind w:left="3600" w:hanging="360"/>
+      </w:pPr>
+    </w:lvl>
+    <w:lvl w:ilvl="5" w:tplc="0410001B" w:tentative="1">
+      <w:start w:val="1"/>
+      <w:numFmt w:val="lowerRoman"/>
+      <w:lvlText w:val="%6."/>
+      <w:lvlJc w:val="right"/>
+      <w:pPr>
+        <w:ind w:left="4320" w:hanging="180"/>
+      </w:pPr>
+    </w:lvl>
+    <w:lvl w:ilvl="6" w:tplc="0410000F" w:tentative="1">
+      <w:start w:val="1"/>
+      <w:numFmt w:val="decimal"/>
+      <w:lvlText w:val="%7."/>
+      <w:lvlJc w:val="left"/>
+      <w:pPr>
+        <w:ind w:left="5040" w:hanging="360"/>
+      </w:pPr>
+    </w:lvl>
+    <w:lvl w:ilvl="7" w:tplc="04100019" w:tentative="1">
+      <w:start w:val="1"/>
+      <w:numFmt w:val="lowerLetter"/>
+      <w:lvlText w:val="%8."/>
+      <w:lvlJc w:val="left"/>
+      <w:pPr>
+        <w:ind w:left="5760" w:hanging="360"/>
+      </w:pPr>
+    </w:lvl>
+    <w:lvl w:ilvl="8" w:tplc="0410001B" w:tentative="1">
+      <w:start w:val="1"/>
+      <w:numFmt w:val="lowerRoman"/>
+      <w:lvlText w:val="%9."/>
+      <w:lvlJc w:val="right"/>
+      <w:pPr>
+        <w:ind w:left="6480" w:hanging="180"/>
+      </w:pPr>
+    </w:lvl>
+  </w:abstractNum>
+  <w:abstractNum w:abstractNumId="3" w15:restartNumberingAfterBreak="0">
+    <w:nsid w:val="735C64C6"/>
+    <w:multiLevelType w:val="hybridMultilevel"/>
+    <w:tmpl w:val="8BB2C632"/>
+    <w:lvl w:ilvl="0" w:tplc="04100001">
+      <w:start w:val="1"/>
+      <w:numFmt w:val="bullet"/>
+      <w:lvlText w:val=""/>
+      <w:lvlJc w:val="left"/>
+      <w:pPr>
+        <w:ind w:left="720" w:hanging="360"/>
+      </w:pPr>
+      <w:rPr>
+        <w:rFonts w:ascii="Symbol" w:hAnsi="Symbol" w:hint="default"/>
+      </w:rPr>
+    </w:lvl>
+    <w:lvl w:ilvl="1" w:tplc="04100003" w:tentative="1">
+      <w:start w:val="1"/>
+      <w:numFmt w:val="bullet"/>
+      <w:lvlText w:val="o"/>
+      <w:lvlJc w:val="left"/>
+      <w:pPr>
+        <w:ind w:left="1440" w:hanging="360"/>
+      </w:pPr>
+      <w:rPr>
+        <w:rFonts w:ascii="Courier New" w:hAnsi="Courier New" w:cs="Courier New" w:hint="default"/>
+      </w:rPr>
+    </w:lvl>
+    <w:lvl w:ilvl="2" w:tplc="04100005" w:tentative="1">
+      <w:start w:val="1"/>
+      <w:numFmt w:val="bullet"/>
+      <w:lvlText w:val=""/>
+      <w:lvlJc w:val="left"/>
+      <w:pPr>
+        <w:ind w:left="2160" w:hanging="360"/>
+      </w:pPr>
+      <w:rPr>
+        <w:rFonts w:ascii="Wingdings" w:hAnsi="Wingdings" w:hint="default"/>
+      </w:rPr>
+    </w:lvl>
+    <w:lvl w:ilvl="3" w:tplc="04100001" w:tentative="1">
+      <w:start w:val="1"/>
+      <w:numFmt w:val="bullet"/>
+      <w:lvlText w:val=""/>
+      <w:lvlJc w:val="left"/>
+      <w:pPr>
+        <w:ind w:left="2880" w:hanging="360"/>
+      </w:pPr>
+      <w:rPr>
+        <w:rFonts w:ascii="Symbol" w:hAnsi="Symbol" w:hint="default"/>
+      </w:rPr>
+    </w:lvl>
+    <w:lvl w:ilvl="4" w:tplc="04100003" w:tentative="1">
+      <w:start w:val="1"/>
+      <w:numFmt w:val="bullet"/>
+      <w:lvlText w:val="o"/>
+      <w:lvlJc w:val="left"/>
+      <w:pPr>
+        <w:ind w:left="3600" w:hanging="360"/>
+      </w:pPr>
+      <w:rPr>
+        <w:rFonts w:ascii="Courier New" w:hAnsi="Courier New" w:cs="Courier New" w:hint="default"/>
+      </w:rPr>
+    </w:lvl>
+    <w:lvl w:ilvl="5" w:tplc="04100005" w:tentative="1">
+      <w:start w:val="1"/>
+      <w:numFmt w:val="bullet"/>
+      <w:lvlText w:val=""/>
+      <w:lvlJc w:val="left"/>
+      <w:pPr>
+        <w:ind w:left="4320" w:hanging="360"/>
+      </w:pPr>
+      <w:rPr>
+        <w:rFonts w:ascii="Wingdings" w:hAnsi="Wingdings" w:hint="default"/>
+      </w:rPr>
+    </w:lvl>
+    <w:lvl w:ilvl="6" w:tplc="04100001" w:tentative="1">
+      <w:start w:val="1"/>
+      <w:numFmt w:val="bullet"/>
+      <w:lvlText w:val=""/>
+      <w:lvlJc w:val="left"/>
+      <w:pPr>
+        <w:ind w:left="5040" w:hanging="360"/>
+      </w:pPr>
+      <w:rPr>
+        <w:rFonts w:ascii="Symbol" w:hAnsi="Symbol" w:hint="default"/>
+      </w:rPr>
+    </w:lvl>
+    <w:lvl w:ilvl="7" w:tplc="04100003" w:tentative="1">
+      <w:start w:val="1"/>
+      <w:numFmt w:val="bullet"/>
+      <w:lvlText w:val="o"/>
+      <w:lvlJc w:val="left"/>
+      <w:pPr>
+        <w:ind w:left="5760" w:hanging="360"/>
+      </w:pPr>
+      <w:rPr>
+        <w:rFonts w:ascii="Courier New" w:hAnsi="Courier New" w:cs="Courier New" w:hint="default"/>
+      </w:rPr>
+    </w:lvl>
+    <w:lvl w:ilvl="8" w:tplc="04100005" w:tentative="1">
+      <w:start w:val="1"/>
+      <w:numFmt w:val="bullet"/>
+      <w:lvlText w:val=""/>
+      <w:lvlJc w:val="left"/>
+      <w:pPr>
+        <w:ind w:left="6480" w:hanging="360"/>
+      </w:pPr>
+      <w:rPr>
+        <w:rFonts w:ascii="Wingdings" w:hAnsi="Wingdings" w:hint="default"/>
+      </w:rPr>
+    </w:lvl>
+  </w:abstractNum>
+  <w:abstractNum w:abstractNumId="4" w15:restartNumberingAfterBreak="0">
     <w:nsid w:val="7BE84646"/>
     <w:multiLevelType w:val="hybridMultilevel"/>
     <w:tmpl w:val="6E38C5DC"/>
@@ -763,6 +1235,18 @@
     </w:lvl>
   </w:abstractNum>
   <w:num w:numId="1">
+    <w:abstractNumId w:val="4"/>
+  </w:num>
+  <w:num w:numId="2">
+    <w:abstractNumId w:val="3"/>
+  </w:num>
+  <w:num w:numId="3">
+    <w:abstractNumId w:val="2"/>
+  </w:num>
+  <w:num w:numId="4">
+    <w:abstractNumId w:val="1"/>
+  </w:num>
+  <w:num w:numId="5">
     <w:abstractNumId w:val="0"/>
   </w:num>
 </w:numbering>
@@ -1161,7 +1645,7 @@
   <w:style w:type="paragraph" w:default="1" w:styleId="Normal">
     <w:name w:val="Normal"/>
     <w:qFormat/>
-    <w:rsid w:val="002609A9"/>
+    <w:rsid w:val="006576D9"/>
   </w:style>
   <w:style w:type="paragraph" w:styleId="Heading1">
     <w:name w:val="heading 1"/>
@@ -1557,7 +2041,7 @@
 </file>
 
 <file path=customXml/itemProps1.xml><?xml version="1.0" encoding="utf-8"?>
-<ds:datastoreItem xmlns:ds="http://schemas.openxmlformats.org/officeDocument/2006/customXml" ds:itemID="{ECE585D0-A8E6-4EA5-9C7D-45F43230CF48}">
+<ds:datastoreItem xmlns:ds="http://schemas.openxmlformats.org/officeDocument/2006/customXml" ds:itemID="{7785A011-6727-4070-9683-C7887985690D}">
   <ds:schemaRefs>
     <ds:schemaRef ds:uri="http://schemas.openxmlformats.org/officeDocument/2006/bibliography"/>
   </ds:schemaRefs>

</xml_diff>

<commit_message>
Fixed single node bug and added hidden attribute
</commit_message>
<xml_diff>
--- a/order.docx
+++ b/order.docx
@@ -1,11 +1,11 @@
 
 <file path=word/document.xml><?xml version="1.0" encoding="utf-8"?>
-<w:document xmlns:wpc="http://schemas.microsoft.com/office/word/2010/wordprocessingCanvas" xmlns:cx="http://schemas.microsoft.com/office/drawing/2014/chartex" xmlns:cx1="http://schemas.microsoft.com/office/drawing/2015/9/8/chartex" xmlns:cx2="http://schemas.microsoft.com/office/drawing/2015/10/21/chartex" xmlns:cx3="http://schemas.microsoft.com/office/drawing/2016/5/9/chartex" xmlns:cx4="http://schemas.microsoft.com/office/drawing/2016/5/10/chartex" xmlns:cx5="http://schemas.microsoft.com/office/drawing/2016/5/11/chartex" xmlns:cx6="http://schemas.microsoft.com/office/drawing/2016/5/12/chartex" xmlns:cx7="http://schemas.microsoft.com/office/drawing/2016/5/13/chartex" xmlns:cx8="http://schemas.microsoft.com/office/drawing/2016/5/14/chartex" xmlns:mc="http://schemas.openxmlformats.org/markup-compatibility/2006" xmlns:aink="http://schemas.microsoft.com/office/drawing/2016/ink" xmlns:am3d="http://schemas.microsoft.com/office/drawing/2017/model3d" xmlns:o="urn:schemas-microsoft-com:office:office" xmlns:r="http://schemas.openxmlformats.org/officeDocument/2006/relationships" xmlns:m="http://schemas.openxmlformats.org/officeDocument/2006/math" xmlns:v="urn:schemas-microsoft-com:vml" xmlns:wp14="http://schemas.microsoft.com/office/word/2010/wordprocessingDrawing" xmlns:wp="http://schemas.openxmlformats.org/drawingml/2006/wordprocessingDrawing" xmlns:w10="urn:schemas-microsoft-com:office:word" xmlns:w="http://schemas.openxmlformats.org/wordprocessingml/2006/main" xmlns:w14="http://schemas.microsoft.com/office/word/2010/wordml" xmlns:w15="http://schemas.microsoft.com/office/word/2012/wordml" xmlns:w16cex="http://schemas.microsoft.com/office/word/2018/wordml/cex" xmlns:w16cid="http://schemas.microsoft.com/office/word/2016/wordml/cid" xmlns:w16="http://schemas.microsoft.com/office/word/2018/wordml" xmlns:w16se="http://schemas.microsoft.com/office/word/2015/wordml/symex" xmlns:wpg="http://schemas.microsoft.com/office/word/2010/wordprocessingGroup" xmlns:wpi="http://schemas.microsoft.com/office/word/2010/wordprocessingInk" xmlns:wne="http://schemas.microsoft.com/office/word/2006/wordml" xmlns:wps="http://schemas.microsoft.com/office/word/2010/wordprocessingShape" mc:Ignorable="w14 w15 w16se w16cid w16 w16cex wp14">
+<w:document xmlns:wpc="http://schemas.microsoft.com/office/word/2010/wordprocessingCanvas" xmlns:mc="http://schemas.openxmlformats.org/markup-compatibility/2006" xmlns:o="urn:schemas-microsoft-com:office:office" xmlns:r="http://schemas.openxmlformats.org/officeDocument/2006/relationships" xmlns:m="http://schemas.openxmlformats.org/officeDocument/2006/math" xmlns:v="urn:schemas-microsoft-com:vml" xmlns:wp14="http://schemas.microsoft.com/office/word/2010/wordprocessingDrawing" xmlns:wp="http://schemas.openxmlformats.org/drawingml/2006/wordprocessingDrawing" xmlns:w10="urn:schemas-microsoft-com:office:word" xmlns:w="http://schemas.openxmlformats.org/wordprocessingml/2006/main" xmlns:w14="http://schemas.microsoft.com/office/word/2010/wordml" xmlns:w15="http://schemas.microsoft.com/office/word/2012/wordml" xmlns:wpg="http://schemas.microsoft.com/office/word/2010/wordprocessingGroup" xmlns:wpi="http://schemas.microsoft.com/office/word/2010/wordprocessingInk" xmlns:wne="http://schemas.microsoft.com/office/word/2006/wordml" xmlns:wps="http://schemas.microsoft.com/office/word/2010/wordprocessingShape" mc:Ignorable="w14 w15 wp14">
   <w:body>
     <w:p/>
     <w:p>
       <w:pPr>
-        <w:pStyle w:val="Titolo1"/>
+        <w:pStyle w:val="Heading1"/>
         <w:pBdr>
           <w:bottom w:val="single" w:sz="4" w:space="1" w:color="auto"/>
         </w:pBdr>
@@ -14,17 +14,27 @@
         </w:tabs>
       </w:pPr>
       <w:r>
-        <w:t>Order @@PurchaseOrderNumber</w:t>
+        <w:t>Order @@</w:t>
       </w:r>
+      <w:proofErr w:type="spellStart"/>
+      <w:r>
+        <w:t>PurchaseOrderNumber</w:t>
+      </w:r>
+      <w:proofErr w:type="spellEnd"/>
       <w:r>
         <w:tab/>
-        <w:t>@@OrderDate</w:t>
+        <w:t>@@</w:t>
       </w:r>
+      <w:proofErr w:type="spellStart"/>
+      <w:r>
+        <w:t>OrderDate</w:t>
+      </w:r>
+      <w:proofErr w:type="spellEnd"/>
     </w:p>
     <w:p/>
     <w:tbl>
       <w:tblPr>
-        <w:tblStyle w:val="Grigliatabella"/>
+        <w:tblStyle w:val="TableGrid"/>
         <w:tblW w:w="0" w:type="auto"/>
         <w:tblBorders>
           <w:top w:val="none" w:sz="0" w:space="0" w:color="auto"/>
@@ -60,13 +70,23 @@
           </w:p>
           <w:p>
             <w:r>
-              <w:t>@@Shipping.Name</w:t>
-            </w:r>
-          </w:p>
-          <w:p>
-            <w:r>
-              <w:t>@@Shipping.Street</w:t>
-            </w:r>
+              <w:t>@@</w:t>
+            </w:r>
+            <w:proofErr w:type="spellStart"/>
+            <w:r>
+              <w:t>Shipping.Name</w:t>
+            </w:r>
+            <w:proofErr w:type="spellEnd"/>
+          </w:p>
+          <w:p>
+            <w:r>
+              <w:t>@@</w:t>
+            </w:r>
+            <w:proofErr w:type="spellStart"/>
+            <w:r>
+              <w:t>Shipping.Street</w:t>
+            </w:r>
+            <w:proofErr w:type="spellEnd"/>
           </w:p>
         </w:tc>
         <w:tc>
@@ -88,13 +108,23 @@
           </w:p>
           <w:p>
             <w:r>
-              <w:t>@@Billing.Name</w:t>
-            </w:r>
-          </w:p>
-          <w:p>
-            <w:r>
-              <w:t>@@Billing.Street</w:t>
-            </w:r>
+              <w:t>@@</w:t>
+            </w:r>
+            <w:proofErr w:type="spellStart"/>
+            <w:r>
+              <w:t>Billing.Name</w:t>
+            </w:r>
+            <w:proofErr w:type="spellEnd"/>
+          </w:p>
+          <w:p>
+            <w:r>
+              <w:t>@@</w:t>
+            </w:r>
+            <w:proofErr w:type="spellStart"/>
+            <w:r>
+              <w:t>Billing.Street</w:t>
+            </w:r>
+            <w:proofErr w:type="spellEnd"/>
           </w:p>
         </w:tc>
       </w:tr>
@@ -102,7 +132,7 @@
     <w:p/>
     <w:tbl>
       <w:tblPr>
-        <w:tblStyle w:val="Grigliatabella"/>
+        <w:tblStyle w:val="TableGrid"/>
         <w:tblW w:w="10910" w:type="dxa"/>
         <w:tblLayout w:type="fixed"/>
         <w:tblLook w:val="04A0" w:firstRow="1" w:lastRow="0" w:firstColumn="1" w:lastColumn="0" w:noHBand="0" w:noVBand="1"/>
@@ -165,14 +195,14 @@
                 <w:b/>
               </w:rPr>
             </w:pPr>
-            <w:proofErr w:type="gramStart"/>
+            <w:proofErr w:type="spellStart"/>
             <w:r>
               <w:rPr>
                 <w:b/>
               </w:rPr>
               <w:t>Q.ty</w:t>
             </w:r>
-            <w:proofErr w:type="gramEnd"/>
+            <w:proofErr w:type="spellEnd"/>
           </w:p>
         </w:tc>
         <w:tc>
@@ -242,9 +272,11 @@
             <w:r>
               <w:t>@@</w:t>
             </w:r>
+            <w:proofErr w:type="spellStart"/>
             <w:r>
               <w:t>Item.PartNumber</w:t>
             </w:r>
+            <w:proofErr w:type="spellEnd"/>
           </w:p>
         </w:tc>
         <w:tc>
@@ -253,13 +285,23 @@
           </w:tcPr>
           <w:p>
             <w:r>
-              <w:t>@@Item.ProductName</w:t>
-            </w:r>
-          </w:p>
-          <w:p>
-            <w:r>
-              <w:t>@@Item.Comment</w:t>
-            </w:r>
+              <w:t>@@</w:t>
+            </w:r>
+            <w:proofErr w:type="spellStart"/>
+            <w:r>
+              <w:t>Item.ProductName</w:t>
+            </w:r>
+            <w:proofErr w:type="spellEnd"/>
+          </w:p>
+          <w:p>
+            <w:r>
+              <w:t>@@</w:t>
+            </w:r>
+            <w:proofErr w:type="spellStart"/>
+            <w:r>
+              <w:t>Item.Comment</w:t>
+            </w:r>
+            <w:proofErr w:type="spellEnd"/>
           </w:p>
         </w:tc>
         <w:tc>
@@ -290,8 +332,13 @@
               <w:jc w:val="right"/>
             </w:pPr>
             <w:r>
-              <w:t>@@Item.USPrice</w:t>
-            </w:r>
+              <w:t>@@</w:t>
+            </w:r>
+            <w:proofErr w:type="spellStart"/>
+            <w:r>
+              <w:t>Item.USPrice</w:t>
+            </w:r>
+            <w:proofErr w:type="spellEnd"/>
           </w:p>
         </w:tc>
         <w:tc>
@@ -489,7 +536,7 @@
     </w:p>
     <w:tbl>
       <w:tblPr>
-        <w:tblStyle w:val="Grigliatabella"/>
+        <w:tblStyle w:val="TableGrid"/>
         <w:tblW w:w="10910" w:type="dxa"/>
         <w:tblLook w:val="04A0" w:firstRow="1" w:lastRow="0" w:firstColumn="1" w:lastColumn="0" w:noHBand="0" w:noVBand="1"/>
       </w:tblPr>
@@ -503,8 +550,13 @@
           </w:tcPr>
           <w:p>
             <w:r>
-              <w:t>@@Shipping.Name</w:t>
-            </w:r>
+              <w:t>@@</w:t>
+            </w:r>
+            <w:proofErr w:type="spellStart"/>
+            <w:r>
+              <w:t>Shipping.Name</w:t>
+            </w:r>
+            <w:proofErr w:type="spellEnd"/>
           </w:p>
         </w:tc>
       </w:tr>
@@ -515,8 +567,13 @@
           </w:tcPr>
           <w:p>
             <w:r>
-              <w:t>@@Shipping.Street</w:t>
-            </w:r>
+              <w:t>@@</w:t>
+            </w:r>
+            <w:proofErr w:type="spellStart"/>
+            <w:r>
+              <w:t>Shipping.Street</w:t>
+            </w:r>
+            <w:proofErr w:type="spellEnd"/>
           </w:p>
         </w:tc>
       </w:tr>
@@ -532,8 +589,13 @@
               </w:rPr>
             </w:pPr>
             <w:r>
-              <w:t>@@Shipping.Country</w:t>
-            </w:r>
+              <w:t>@@</w:t>
+            </w:r>
+            <w:proofErr w:type="spellStart"/>
+            <w:r>
+              <w:t>Shipping.Country</w:t>
+            </w:r>
+            <w:proofErr w:type="spellEnd"/>
           </w:p>
         </w:tc>
       </w:tr>
@@ -568,7 +630,7 @@
     </w:p>
     <w:tbl>
       <w:tblPr>
-        <w:tblStyle w:val="Grigliatabella"/>
+        <w:tblStyle w:val="TableGrid"/>
         <w:tblW w:w="0" w:type="auto"/>
         <w:tblBorders>
           <w:top w:val="none" w:sz="0" w:space="0" w:color="auto"/>
@@ -590,7 +652,7 @@
           </w:tcPr>
           <w:p>
             <w:pPr>
-              <w:pStyle w:val="Paragrafoelenco"/>
+              <w:pStyle w:val="ListParagraph"/>
               <w:numPr>
                 <w:ilvl w:val="0"/>
                 <w:numId w:val="5"/>
@@ -602,9 +664,19 @@
             <w:r>
               <w:t>@@</w:t>
             </w:r>
-            <w:r>
-              <w:t>Item.PartNumber @@Item.ProductName</w:t>
-            </w:r>
+            <w:proofErr w:type="spellStart"/>
+            <w:r>
+              <w:t>Item.PartNumber</w:t>
+            </w:r>
+            <w:proofErr w:type="spellEnd"/>
+            <w:r>
+              <w:t xml:space="preserve"> @@</w:t>
+            </w:r>
+            <w:proofErr w:type="spellStart"/>
+            <w:r>
+              <w:t>Item.ProductName</w:t>
+            </w:r>
+            <w:proofErr w:type="spellEnd"/>
           </w:p>
         </w:tc>
       </w:tr>
@@ -624,7 +696,7 @@
     </w:p>
     <w:tbl>
       <w:tblPr>
-        <w:tblStyle w:val="Grigliatabella"/>
+        <w:tblStyle w:val="TableGrid"/>
         <w:tblW w:w="0" w:type="auto"/>
         <w:tblLook w:val="04A0" w:firstRow="1" w:lastRow="0" w:firstColumn="1" w:lastColumn="0" w:noHBand="0" w:noVBand="1"/>
       </w:tblPr>
@@ -644,14 +716,10 @@
             <w:pPr>
               <w:rPr>
                 <w:u w:val="single"/>
-                <w:lang w:val="it-IT"/>
-              </w:rPr>
-            </w:pPr>
-            <w:r>
-              <w:rPr>
-                <w:lang w:val="it-IT"/>
-              </w:rPr>
-              <w:t>Hide the row below</w:t>
+              </w:rPr>
+            </w:pPr>
+            <w:r>
+              <w:t>Actions</w:t>
             </w:r>
           </w:p>
         </w:tc>
@@ -671,127 +739,46 @@
               <w:rPr>
                 <w:lang w:val="it-IT"/>
               </w:rPr>
-              <w:t>@@</w:t>
-            </w:r>
-            <w:proofErr w:type="gramStart"/>
+              <w:t>@@action</w:t>
+            </w:r>
             <w:r>
               <w:rPr>
                 <w:lang w:val="it-IT"/>
               </w:rPr>
-              <w:t>actions.hide</w:t>
-            </w:r>
-            <w:proofErr w:type="gramEnd"/>
+              <w:t>.</w:t>
+            </w:r>
             <w:r>
               <w:rPr>
                 <w:lang w:val="it-IT"/>
               </w:rPr>
+              <w:t xml:space="preserve">time </w:t>
+            </w:r>
+            <w:bookmarkStart w:id="0" w:name="_GoBack"/>
+            <w:bookmarkEnd w:id="0"/>
+          </w:p>
+        </w:tc>
+        <w:tc>
+          <w:tcPr>
+            <w:tcW w:w="2697" w:type="dxa"/>
+          </w:tcPr>
+          <w:p>
+            <w:pPr>
+              <w:rPr>
+                <w:lang w:val="it-IT"/>
+              </w:rPr>
+            </w:pPr>
+            <w:r>
+              <w:rPr>
+                <w:lang w:val="it-IT"/>
+              </w:rPr>
+              <w:t>@@action.do</w:t>
+            </w:r>
+            <w:r>
+              <w:rPr>
+                <w:lang w:val="it-IT"/>
+              </w:rPr>
               <w:t xml:space="preserve"> </w:t>
             </w:r>
-          </w:p>
-        </w:tc>
-        <w:tc>
-          <w:tcPr>
-            <w:tcW w:w="2697" w:type="dxa"/>
-          </w:tcPr>
-          <w:p>
-            <w:pPr>
-              <w:rPr>
-                <w:lang w:val="it-IT"/>
-              </w:rPr>
-            </w:pPr>
-            <w:r>
-              <w:rPr>
-                <w:lang w:val="it-IT"/>
-              </w:rPr>
-              <w:t>Hidden</w:t>
-            </w:r>
-          </w:p>
-        </w:tc>
-        <w:tc>
-          <w:tcPr>
-            <w:tcW w:w="2698" w:type="dxa"/>
-          </w:tcPr>
-          <w:p>
-            <w:pPr>
-              <w:rPr>
-                <w:lang w:val="it-IT"/>
-              </w:rPr>
-            </w:pPr>
-          </w:p>
-        </w:tc>
-        <w:tc>
-          <w:tcPr>
-            <w:tcW w:w="2698" w:type="dxa"/>
-          </w:tcPr>
-          <w:p>
-            <w:pPr>
-              <w:rPr>
-                <w:u w:val="single"/>
-                <w:lang w:val="it-IT"/>
-              </w:rPr>
-            </w:pPr>
-          </w:p>
-        </w:tc>
-      </w:tr>
-      <w:tr>
-        <w:tc>
-          <w:tcPr>
-            <w:tcW w:w="10790" w:type="dxa"/>
-            <w:gridSpan w:val="4"/>
-          </w:tcPr>
-          <w:p>
-            <w:pPr>
-              <w:rPr>
-                <w:u w:val="single"/>
-                <w:lang w:val="it-IT"/>
-              </w:rPr>
-            </w:pPr>
-            <w:r>
-              <w:rPr>
-                <w:lang w:val="it-IT"/>
-              </w:rPr>
-              <w:t>Show row below</w:t>
-            </w:r>
-          </w:p>
-        </w:tc>
-      </w:tr>
-      <w:tr>
-        <w:tc>
-          <w:tcPr>
-            <w:tcW w:w="2697" w:type="dxa"/>
-          </w:tcPr>
-          <w:p>
-            <w:pPr>
-              <w:rPr>
-                <w:lang w:val="it-IT"/>
-              </w:rPr>
-            </w:pPr>
-            <w:r>
-              <w:rPr>
-                <w:lang w:val="it-IT"/>
-              </w:rPr>
-              <w:t>@@</w:t>
-            </w:r>
-            <w:proofErr w:type="gramStart"/>
-            <w:r>
-              <w:rPr>
-                <w:lang w:val="it-IT"/>
-              </w:rPr>
-              <w:t>actions.show</w:t>
-            </w:r>
-            <w:proofErr w:type="gramEnd"/>
-          </w:p>
-        </w:tc>
-        <w:tc>
-          <w:tcPr>
-            <w:tcW w:w="2697" w:type="dxa"/>
-          </w:tcPr>
-          <w:p>
-            <w:pPr>
-              <w:rPr>
-                <w:lang w:val="it-IT"/>
-              </w:rPr>
-            </w:pPr>
           </w:p>
         </w:tc>
         <w:tc>
@@ -826,12 +813,22 @@
       <w:r>
         <w:t>@@</w:t>
       </w:r>
+      <w:proofErr w:type="spellStart"/>
       <w:r>
-        <w:t xml:space="preserve">Item.PartNumber </w:t>
+        <w:t>Item.PartNumber</w:t>
+      </w:r>
+      <w:proofErr w:type="spellEnd"/>
+      <w:r>
+        <w:t xml:space="preserve"> </w:t>
       </w:r>
       <w:r>
-        <w:t>@@Item.ProductName</w:t>
+        <w:t>@@</w:t>
       </w:r>
+      <w:proofErr w:type="spellStart"/>
+      <w:r>
+        <w:t>Item.ProductName</w:t>
+      </w:r>
+      <w:proofErr w:type="spellEnd"/>
       <w:r>
         <w:t xml:space="preserve"> </w:t>
       </w:r>
@@ -863,7 +860,7 @@
 </file>
 
 <file path=word/numbering.xml><?xml version="1.0" encoding="utf-8"?>
-<w:numbering xmlns:wpc="http://schemas.microsoft.com/office/word/2010/wordprocessingCanvas" xmlns:cx="http://schemas.microsoft.com/office/drawing/2014/chartex" xmlns:cx1="http://schemas.microsoft.com/office/drawing/2015/9/8/chartex" xmlns:cx2="http://schemas.microsoft.com/office/drawing/2015/10/21/chartex" xmlns:cx3="http://schemas.microsoft.com/office/drawing/2016/5/9/chartex" xmlns:cx4="http://schemas.microsoft.com/office/drawing/2016/5/10/chartex" xmlns:cx5="http://schemas.microsoft.com/office/drawing/2016/5/11/chartex" xmlns:cx6="http://schemas.microsoft.com/office/drawing/2016/5/12/chartex" xmlns:cx7="http://schemas.microsoft.com/office/drawing/2016/5/13/chartex" xmlns:cx8="http://schemas.microsoft.com/office/drawing/2016/5/14/chartex" xmlns:mc="http://schemas.openxmlformats.org/markup-compatibility/2006" xmlns:aink="http://schemas.microsoft.com/office/drawing/2016/ink" xmlns:am3d="http://schemas.microsoft.com/office/drawing/2017/model3d" xmlns:o="urn:schemas-microsoft-com:office:office" xmlns:r="http://schemas.openxmlformats.org/officeDocument/2006/relationships" xmlns:m="http://schemas.openxmlformats.org/officeDocument/2006/math" xmlns:v="urn:schemas-microsoft-com:vml" xmlns:wp14="http://schemas.microsoft.com/office/word/2010/wordprocessingDrawing" xmlns:wp="http://schemas.openxmlformats.org/drawingml/2006/wordprocessingDrawing" xmlns:w10="urn:schemas-microsoft-com:office:word" xmlns:w="http://schemas.openxmlformats.org/wordprocessingml/2006/main" xmlns:w14="http://schemas.microsoft.com/office/word/2010/wordml" xmlns:w15="http://schemas.microsoft.com/office/word/2012/wordml" xmlns:w16cex="http://schemas.microsoft.com/office/word/2018/wordml/cex" xmlns:w16cid="http://schemas.microsoft.com/office/word/2016/wordml/cid" xmlns:w16="http://schemas.microsoft.com/office/word/2018/wordml" xmlns:w16se="http://schemas.microsoft.com/office/word/2015/wordml/symex" xmlns:wpg="http://schemas.microsoft.com/office/word/2010/wordprocessingGroup" xmlns:wpi="http://schemas.microsoft.com/office/word/2010/wordprocessingInk" xmlns:wne="http://schemas.microsoft.com/office/word/2006/wordml" xmlns:wps="http://schemas.microsoft.com/office/word/2010/wordprocessingShape" mc:Ignorable="w14 w15 w16se w16cid w16 w16cex wp14">
+<w:numbering xmlns:wpc="http://schemas.microsoft.com/office/word/2010/wordprocessingCanvas" xmlns:mc="http://schemas.openxmlformats.org/markup-compatibility/2006" xmlns:o="urn:schemas-microsoft-com:office:office" xmlns:r="http://schemas.openxmlformats.org/officeDocument/2006/relationships" xmlns:m="http://schemas.openxmlformats.org/officeDocument/2006/math" xmlns:v="urn:schemas-microsoft-com:vml" xmlns:wp14="http://schemas.microsoft.com/office/word/2010/wordprocessingDrawing" xmlns:wp="http://schemas.openxmlformats.org/drawingml/2006/wordprocessingDrawing" xmlns:w10="urn:schemas-microsoft-com:office:word" xmlns:w="http://schemas.openxmlformats.org/wordprocessingml/2006/main" xmlns:w14="http://schemas.microsoft.com/office/word/2010/wordml" xmlns:w15="http://schemas.microsoft.com/office/word/2012/wordml" xmlns:wpg="http://schemas.microsoft.com/office/word/2010/wordprocessingGroup" xmlns:wpi="http://schemas.microsoft.com/office/word/2010/wordprocessingInk" xmlns:wne="http://schemas.microsoft.com/office/word/2006/wordml" xmlns:wps="http://schemas.microsoft.com/office/word/2010/wordprocessingShape" mc:Ignorable="w14 w15 wp14">
   <w:abstractNum w:abstractNumId="0" w15:restartNumberingAfterBreak="0">
     <w:nsid w:val="0750379A"/>
     <w:multiLevelType w:val="hybridMultilevel"/>
@@ -1394,7 +1391,7 @@
 </file>
 
 <file path=word/styles.xml><?xml version="1.0" encoding="utf-8"?>
-<w:styles xmlns:mc="http://schemas.openxmlformats.org/markup-compatibility/2006" xmlns:r="http://schemas.openxmlformats.org/officeDocument/2006/relationships" xmlns:w="http://schemas.openxmlformats.org/wordprocessingml/2006/main" xmlns:w14="http://schemas.microsoft.com/office/word/2010/wordml" xmlns:w15="http://schemas.microsoft.com/office/word/2012/wordml" xmlns:w16cex="http://schemas.microsoft.com/office/word/2018/wordml/cex" xmlns:w16cid="http://schemas.microsoft.com/office/word/2016/wordml/cid" xmlns:w16="http://schemas.microsoft.com/office/word/2018/wordml" xmlns:w16se="http://schemas.microsoft.com/office/word/2015/wordml/symex" mc:Ignorable="w14 w15 w16se w16cid w16 w16cex">
+<w:styles xmlns:mc="http://schemas.openxmlformats.org/markup-compatibility/2006" xmlns:r="http://schemas.openxmlformats.org/officeDocument/2006/relationships" xmlns:w="http://schemas.openxmlformats.org/wordprocessingml/2006/main" xmlns:w14="http://schemas.microsoft.com/office/word/2010/wordml" xmlns:w15="http://schemas.microsoft.com/office/word/2012/wordml" mc:Ignorable="w14 w15">
   <w:docDefaults>
     <w:rPrDefault>
       <w:rPr>
@@ -1410,7 +1407,7 @@
       </w:pPr>
     </w:pPrDefault>
   </w:docDefaults>
-  <w:latentStyles w:defLockedState="0" w:defUIPriority="99" w:defSemiHidden="0" w:defUnhideWhenUsed="0" w:defQFormat="0" w:count="376">
+  <w:latentStyles w:defLockedState="0" w:defUIPriority="99" w:defSemiHidden="0" w:defUnhideWhenUsed="0" w:defQFormat="0" w:count="371">
     <w:lsdException w:name="Normal" w:uiPriority="0" w:qFormat="1"/>
     <w:lsdException w:name="heading 1" w:uiPriority="9" w:qFormat="1"/>
     <w:lsdException w:name="heading 2" w:semiHidden="1" w:uiPriority="9" w:unhideWhenUsed="1" w:qFormat="1"/>
@@ -1782,22 +1779,17 @@
     <w:lsdException w:name="List Table 5 Dark Accent 6" w:uiPriority="50"/>
     <w:lsdException w:name="List Table 6 Colorful Accent 6" w:uiPriority="51"/>
     <w:lsdException w:name="List Table 7 Colorful Accent 6" w:uiPriority="52"/>
-    <w:lsdException w:name="Mention" w:semiHidden="1" w:unhideWhenUsed="1"/>
-    <w:lsdException w:name="Smart Hyperlink" w:semiHidden="1" w:unhideWhenUsed="1"/>
-    <w:lsdException w:name="Hashtag" w:semiHidden="1" w:unhideWhenUsed="1"/>
-    <w:lsdException w:name="Unresolved Mention" w:semiHidden="1" w:unhideWhenUsed="1"/>
-    <w:lsdException w:name="Smart Link" w:semiHidden="1" w:unhideWhenUsed="1"/>
   </w:latentStyles>
-  <w:style w:type="paragraph" w:default="1" w:styleId="Normale">
+  <w:style w:type="paragraph" w:default="1" w:styleId="Normal">
     <w:name w:val="Normal"/>
     <w:qFormat/>
     <w:rsid w:val="006576D9"/>
   </w:style>
-  <w:style w:type="paragraph" w:styleId="Titolo1">
+  <w:style w:type="paragraph" w:styleId="Heading1">
     <w:name w:val="heading 1"/>
-    <w:basedOn w:val="Normale"/>
-    <w:next w:val="Normale"/>
-    <w:link w:val="Titolo1Carattere"/>
+    <w:basedOn w:val="Normal"/>
+    <w:next w:val="Normal"/>
+    <w:link w:val="Heading1Char"/>
     <w:uiPriority w:val="9"/>
     <w:qFormat/>
     <w:rsid w:val="00935376"/>
@@ -1814,13 +1806,13 @@
       <w:szCs w:val="32"/>
     </w:rPr>
   </w:style>
-  <w:style w:type="character" w:default="1" w:styleId="Carpredefinitoparagrafo">
+  <w:style w:type="character" w:default="1" w:styleId="DefaultParagraphFont">
     <w:name w:val="Default Paragraph Font"/>
     <w:uiPriority w:val="1"/>
     <w:semiHidden/>
     <w:unhideWhenUsed/>
   </w:style>
-  <w:style w:type="table" w:default="1" w:styleId="Tabellanormale">
+  <w:style w:type="table" w:default="1" w:styleId="TableNormal">
     <w:name w:val="Normal Table"/>
     <w:uiPriority w:val="99"/>
     <w:semiHidden/>
@@ -1835,15 +1827,15 @@
       </w:tblCellMar>
     </w:tblPr>
   </w:style>
-  <w:style w:type="numbering" w:default="1" w:styleId="Nessunelenco">
+  <w:style w:type="numbering" w:default="1" w:styleId="NoList">
     <w:name w:val="No List"/>
     <w:uiPriority w:val="99"/>
     <w:semiHidden/>
     <w:unhideWhenUsed/>
   </w:style>
-  <w:style w:type="table" w:styleId="Grigliatabella">
+  <w:style w:type="table" w:styleId="TableGrid">
     <w:name w:val="Table Grid"/>
-    <w:basedOn w:val="Tabellanormale"/>
+    <w:basedOn w:val="TableNormal"/>
     <w:uiPriority w:val="39"/>
     <w:rsid w:val="00A01A66"/>
     <w:pPr>
@@ -1860,10 +1852,10 @@
       </w:tblBorders>
     </w:tblPr>
   </w:style>
-  <w:style w:type="character" w:customStyle="1" w:styleId="Titolo1Carattere">
-    <w:name w:val="Titolo 1 Carattere"/>
-    <w:basedOn w:val="Carpredefinitoparagrafo"/>
-    <w:link w:val="Titolo1"/>
+  <w:style w:type="character" w:customStyle="1" w:styleId="Heading1Char">
+    <w:name w:val="Heading 1 Char"/>
+    <w:basedOn w:val="DefaultParagraphFont"/>
+    <w:link w:val="Heading1"/>
     <w:uiPriority w:val="9"/>
     <w:rsid w:val="00935376"/>
     <w:rPr>
@@ -1873,9 +1865,9 @@
       <w:szCs w:val="32"/>
     </w:rPr>
   </w:style>
-  <w:style w:type="paragraph" w:styleId="Paragrafoelenco">
+  <w:style w:type="paragraph" w:styleId="ListParagraph">
     <w:name w:val="List Paragraph"/>
-    <w:basedOn w:val="Normale"/>
+    <w:basedOn w:val="Normal"/>
     <w:uiPriority w:val="34"/>
     <w:qFormat/>
     <w:rsid w:val="00B75588"/>
@@ -2187,7 +2179,7 @@
 </file>
 
 <file path=customXml/itemProps1.xml><?xml version="1.0" encoding="utf-8"?>
-<ds:datastoreItem xmlns:ds="http://schemas.openxmlformats.org/officeDocument/2006/customXml" ds:itemID="{1E6A34E4-E5C1-4F22-8B93-2451D18CF3F4}">
+<ds:datastoreItem xmlns:ds="http://schemas.openxmlformats.org/officeDocument/2006/customXml" ds:itemID="{F5B11918-41ED-46FD-BCCA-39761E0B4C8D}">
   <ds:schemaRefs>
     <ds:schemaRef ds:uri="http://schemas.openxmlformats.org/officeDocument/2006/bibliography"/>
   </ds:schemaRefs>

</xml_diff>

<commit_message>
[hidden] removes entire table
</commit_message>
<xml_diff>
--- a/order.docx
+++ b/order.docx
@@ -2,35 +2,6 @@
 <file path=word/document.xml><?xml version="1.0" encoding="utf-8"?>
 <w:document xmlns:wpc="http://schemas.microsoft.com/office/word/2010/wordprocessingCanvas" xmlns:mc="http://schemas.openxmlformats.org/markup-compatibility/2006" xmlns:o="urn:schemas-microsoft-com:office:office" xmlns:r="http://schemas.openxmlformats.org/officeDocument/2006/relationships" xmlns:m="http://schemas.openxmlformats.org/officeDocument/2006/math" xmlns:v="urn:schemas-microsoft-com:vml" xmlns:wp14="http://schemas.microsoft.com/office/word/2010/wordprocessingDrawing" xmlns:wp="http://schemas.openxmlformats.org/drawingml/2006/wordprocessingDrawing" xmlns:w10="urn:schemas-microsoft-com:office:word" xmlns:w="http://schemas.openxmlformats.org/wordprocessingml/2006/main" xmlns:w14="http://schemas.microsoft.com/office/word/2010/wordml" xmlns:w15="http://schemas.microsoft.com/office/word/2012/wordml" xmlns:wpg="http://schemas.microsoft.com/office/word/2010/wordprocessingGroup" xmlns:wpi="http://schemas.microsoft.com/office/word/2010/wordprocessingInk" xmlns:wne="http://schemas.microsoft.com/office/word/2006/wordml" xmlns:wps="http://schemas.microsoft.com/office/word/2010/wordprocessingShape" mc:Ignorable="w14 w15 wp14">
   <w:body>
-    <w:p/>
-    <w:p>
-      <w:pPr>
-        <w:pStyle w:val="Heading1"/>
-        <w:pBdr>
-          <w:bottom w:val="single" w:sz="4" w:space="1" w:color="auto"/>
-        </w:pBdr>
-        <w:tabs>
-          <w:tab w:val="right" w:pos="10773"/>
-        </w:tabs>
-      </w:pPr>
-      <w:r>
-        <w:t>Order @@</w:t>
-      </w:r>
-      <w:proofErr w:type="spellStart"/>
-      <w:r>
-        <w:t>PurchaseOrderNumber</w:t>
-      </w:r>
-      <w:proofErr w:type="spellEnd"/>
-      <w:r>
-        <w:tab/>
-        <w:t>@@</w:t>
-      </w:r>
-      <w:proofErr w:type="spellStart"/>
-      <w:r>
-        <w:t>OrderDate</w:t>
-      </w:r>
-      <w:proofErr w:type="spellEnd"/>
-    </w:p>
     <w:p/>
     <w:tbl>
       <w:tblPr>
@@ -753,8 +724,6 @@
               </w:rPr>
               <w:t xml:space="preserve">time </w:t>
             </w:r>
-            <w:bookmarkStart w:id="0" w:name="_GoBack"/>
-            <w:bookmarkEnd w:id="0"/>
           </w:p>
         </w:tc>
         <w:tc>
@@ -850,6 +819,12 @@
     </w:p>
     <w:p/>
     <w:sectPr>
+      <w:headerReference w:type="even" r:id="rId8"/>
+      <w:headerReference w:type="default" r:id="rId9"/>
+      <w:footerReference w:type="even" r:id="rId10"/>
+      <w:footerReference w:type="default" r:id="rId11"/>
+      <w:headerReference w:type="first" r:id="rId12"/>
+      <w:footerReference w:type="first" r:id="rId13"/>
       <w:pgSz w:w="12240" w:h="15840"/>
       <w:pgMar w:top="720" w:right="720" w:bottom="720" w:left="720" w:header="720" w:footer="720" w:gutter="0"/>
       <w:cols w:space="720"/>
@@ -857,6 +832,426 @@
     </w:sectPr>
   </w:body>
 </w:document>
+</file>
+
+<file path=word/endnotes.xml><?xml version="1.0" encoding="utf-8"?>
+<w:endnotes xmlns:wpc="http://schemas.microsoft.com/office/word/2010/wordprocessingCanvas" xmlns:mc="http://schemas.openxmlformats.org/markup-compatibility/2006" xmlns:o="urn:schemas-microsoft-com:office:office" xmlns:r="http://schemas.openxmlformats.org/officeDocument/2006/relationships" xmlns:m="http://schemas.openxmlformats.org/officeDocument/2006/math" xmlns:v="urn:schemas-microsoft-com:vml" xmlns:wp14="http://schemas.microsoft.com/office/word/2010/wordprocessingDrawing" xmlns:wp="http://schemas.openxmlformats.org/drawingml/2006/wordprocessingDrawing" xmlns:w10="urn:schemas-microsoft-com:office:word" xmlns:w="http://schemas.openxmlformats.org/wordprocessingml/2006/main" xmlns:w14="http://schemas.microsoft.com/office/word/2010/wordml" xmlns:w15="http://schemas.microsoft.com/office/word/2012/wordml" xmlns:wpg="http://schemas.microsoft.com/office/word/2010/wordprocessingGroup" xmlns:wpi="http://schemas.microsoft.com/office/word/2010/wordprocessingInk" xmlns:wne="http://schemas.microsoft.com/office/word/2006/wordml" xmlns:wps="http://schemas.microsoft.com/office/word/2010/wordprocessingShape" mc:Ignorable="w14 w15 wp14">
+  <w:endnote w:type="separator" w:id="-1">
+    <w:p>
+      <w:pPr>
+        <w:spacing w:after="0" w:line="240" w:lineRule="auto"/>
+      </w:pPr>
+      <w:r>
+        <w:separator/>
+      </w:r>
+    </w:p>
+  </w:endnote>
+  <w:endnote w:type="continuationSeparator" w:id="0">
+    <w:p>
+      <w:pPr>
+        <w:spacing w:after="0" w:line="240" w:lineRule="auto"/>
+      </w:pPr>
+      <w:r>
+        <w:continuationSeparator/>
+      </w:r>
+    </w:p>
+  </w:endnote>
+</w:endnotes>
+</file>
+
+<file path=word/footer1.xml><?xml version="1.0" encoding="utf-8"?>
+<w:ftr xmlns:wpc="http://schemas.microsoft.com/office/word/2010/wordprocessingCanvas" xmlns:mc="http://schemas.openxmlformats.org/markup-compatibility/2006" xmlns:o="urn:schemas-microsoft-com:office:office" xmlns:r="http://schemas.openxmlformats.org/officeDocument/2006/relationships" xmlns:m="http://schemas.openxmlformats.org/officeDocument/2006/math" xmlns:v="urn:schemas-microsoft-com:vml" xmlns:wp14="http://schemas.microsoft.com/office/word/2010/wordprocessingDrawing" xmlns:wp="http://schemas.openxmlformats.org/drawingml/2006/wordprocessingDrawing" xmlns:w10="urn:schemas-microsoft-com:office:word" xmlns:w="http://schemas.openxmlformats.org/wordprocessingml/2006/main" xmlns:w14="http://schemas.microsoft.com/office/word/2010/wordml" xmlns:w15="http://schemas.microsoft.com/office/word/2012/wordml" xmlns:wpg="http://schemas.microsoft.com/office/word/2010/wordprocessingGroup" xmlns:wpi="http://schemas.microsoft.com/office/word/2010/wordprocessingInk" xmlns:wne="http://schemas.microsoft.com/office/word/2006/wordml" xmlns:wps="http://schemas.microsoft.com/office/word/2010/wordprocessingShape" mc:Ignorable="w14 w15 wp14">
+  <w:p>
+    <w:pPr>
+      <w:pStyle w:val="Footer"/>
+    </w:pPr>
+  </w:p>
+</w:ftr>
+</file>
+
+<file path=word/footer2.xml><?xml version="1.0" encoding="utf-8"?>
+<w:ftr xmlns:wpc="http://schemas.microsoft.com/office/word/2010/wordprocessingCanvas" xmlns:mc="http://schemas.openxmlformats.org/markup-compatibility/2006" xmlns:o="urn:schemas-microsoft-com:office:office" xmlns:r="http://schemas.openxmlformats.org/officeDocument/2006/relationships" xmlns:m="http://schemas.openxmlformats.org/officeDocument/2006/math" xmlns:v="urn:schemas-microsoft-com:vml" xmlns:wp14="http://schemas.microsoft.com/office/word/2010/wordprocessingDrawing" xmlns:wp="http://schemas.openxmlformats.org/drawingml/2006/wordprocessingDrawing" xmlns:w10="urn:schemas-microsoft-com:office:word" xmlns:w="http://schemas.openxmlformats.org/wordprocessingml/2006/main" xmlns:w14="http://schemas.microsoft.com/office/word/2010/wordml" xmlns:w15="http://schemas.microsoft.com/office/word/2012/wordml" xmlns:wpg="http://schemas.microsoft.com/office/word/2010/wordprocessingGroup" xmlns:wpi="http://schemas.microsoft.com/office/word/2010/wordprocessingInk" xmlns:wne="http://schemas.microsoft.com/office/word/2006/wordml" xmlns:wps="http://schemas.microsoft.com/office/word/2010/wordprocessingShape" mc:Ignorable="w14 w15 wp14">
+  <w:p>
+    <w:pPr>
+      <w:pStyle w:val="Footer"/>
+    </w:pPr>
+    <w:bookmarkStart w:id="0" w:name="_GoBack"/>
+    <w:bookmarkEnd w:id="0"/>
+    <w:r>
+      <w:rPr>
+        <w:noProof/>
+        <w:lang w:val="it-IT" w:eastAsia="it-IT"/>
+      </w:rPr>
+      <mc:AlternateContent>
+        <mc:Choice Requires="wpg">
+          <w:drawing>
+            <wp:anchor distT="0" distB="0" distL="114300" distR="114300" simplePos="0" relativeHeight="251659264" behindDoc="0" locked="0" layoutInCell="1" allowOverlap="1" wp14:anchorId="7C2EB7C6" wp14:editId="274D1D9E">
+              <wp:simplePos x="0" y="0"/>
+              <wp:positionH relativeFrom="page">
+                <wp:align>right</wp:align>
+              </wp:positionH>
+              <wp:positionV relativeFrom="bottomMargin">
+                <wp:align>center</wp:align>
+              </wp:positionV>
+              <wp:extent cx="6172200" cy="274320"/>
+              <wp:effectExtent l="0" t="0" r="0" b="0"/>
+              <wp:wrapNone/>
+              <wp:docPr id="164" name="Group 164"/>
+              <wp:cNvGraphicFramePr/>
+              <a:graphic xmlns:a="http://schemas.openxmlformats.org/drawingml/2006/main">
+                <a:graphicData uri="http://schemas.microsoft.com/office/word/2010/wordprocessingGroup">
+                  <wpg:wgp>
+                    <wpg:cNvGrpSpPr/>
+                    <wpg:grpSpPr>
+                      <a:xfrm>
+                        <a:off x="0" y="0"/>
+                        <a:ext cx="6172200" cy="274320"/>
+                        <a:chOff x="0" y="0"/>
+                        <a:chExt cx="6172200" cy="274320"/>
+                      </a:xfrm>
+                    </wpg:grpSpPr>
+                    <wps:wsp>
+                      <wps:cNvPr id="165" name="Rectangle 165"/>
+                      <wps:cNvSpPr/>
+                      <wps:spPr>
+                        <a:xfrm>
+                          <a:off x="228600" y="0"/>
+                          <a:ext cx="5943600" cy="274320"/>
+                        </a:xfrm>
+                        <a:prstGeom prst="rect">
+                          <a:avLst/>
+                        </a:prstGeom>
+                        <a:solidFill>
+                          <a:schemeClr val="bg1">
+                            <a:alpha val="0"/>
+                          </a:schemeClr>
+                        </a:solidFill>
+                        <a:ln>
+                          <a:noFill/>
+                        </a:ln>
+                      </wps:spPr>
+                      <wps:style>
+                        <a:lnRef idx="2">
+                          <a:schemeClr val="accent1">
+                            <a:shade val="50000"/>
+                          </a:schemeClr>
+                        </a:lnRef>
+                        <a:fillRef idx="1">
+                          <a:schemeClr val="accent1"/>
+                        </a:fillRef>
+                        <a:effectRef idx="0">
+                          <a:schemeClr val="accent1"/>
+                        </a:effectRef>
+                        <a:fontRef idx="minor">
+                          <a:schemeClr val="lt1"/>
+                        </a:fontRef>
+                      </wps:style>
+                      <wps:bodyPr rot="0" spcFirstLastPara="0" vertOverflow="overflow" horzOverflow="overflow" vert="horz" wrap="square" lIns="91440" tIns="45720" rIns="91440" bIns="45720" numCol="1" spcCol="0" rtlCol="0" fromWordArt="0" anchor="ctr" anchorCtr="0" forceAA="0" compatLnSpc="1">
+                        <a:prstTxWarp prst="textNoShape">
+                          <a:avLst/>
+                        </a:prstTxWarp>
+                        <a:noAutofit/>
+                      </wps:bodyPr>
+                    </wps:wsp>
+                    <wps:wsp>
+                      <wps:cNvPr id="166" name="Text Box 166"/>
+                      <wps:cNvSpPr txBox="1"/>
+                      <wps:spPr>
+                        <a:xfrm>
+                          <a:off x="0" y="9525"/>
+                          <a:ext cx="5943600" cy="252730"/>
+                        </a:xfrm>
+                        <a:prstGeom prst="rect">
+                          <a:avLst/>
+                        </a:prstGeom>
+                        <a:noFill/>
+                        <a:ln w="6350">
+                          <a:noFill/>
+                        </a:ln>
+                        <a:effectLst/>
+                      </wps:spPr>
+                      <wps:style>
+                        <a:lnRef idx="0">
+                          <a:schemeClr val="accent1"/>
+                        </a:lnRef>
+                        <a:fillRef idx="0">
+                          <a:schemeClr val="accent1"/>
+                        </a:fillRef>
+                        <a:effectRef idx="0">
+                          <a:schemeClr val="accent1"/>
+                        </a:effectRef>
+                        <a:fontRef idx="minor">
+                          <a:schemeClr val="dk1"/>
+                        </a:fontRef>
+                      </wps:style>
+                      <wps:txbx>
+                        <w:txbxContent>
+                          <w:p>
+                            <w:pPr>
+                              <w:pStyle w:val="Footer"/>
+                              <w:jc w:val="right"/>
+                            </w:pPr>
+                            <w:sdt>
+                              <w:sdtPr>
+                                <w:rPr>
+                                  <w:caps/>
+                                  <w:color w:val="4472C4" w:themeColor="accent1"/>
+                                  <w:sz w:val="20"/>
+                                  <w:szCs w:val="20"/>
+                                </w:rPr>
+                                <w:alias w:val="Title"/>
+                                <w:tag w:val=""/>
+                                <w:id w:val="-2000573687"/>
+                                <w:showingPlcHdr/>
+                                <w:dataBinding w:prefixMappings="xmlns:ns0='http://purl.org/dc/elements/1.1/' xmlns:ns1='http://schemas.openxmlformats.org/package/2006/metadata/core-properties' " w:xpath="/ns1:coreProperties[1]/ns0:title[1]" w:storeItemID="{6C3C8BC8-F283-45AE-878A-BAB7291924A1}"/>
+                                <w:text/>
+                              </w:sdtPr>
+                              <w:sdtContent>
+                                <w:r>
+                                  <w:rPr>
+                                    <w:caps/>
+                                    <w:color w:val="4472C4" w:themeColor="accent1"/>
+                                    <w:sz w:val="20"/>
+                                    <w:szCs w:val="20"/>
+                                  </w:rPr>
+                                  <w:t>[Document title]</w:t>
+                                </w:r>
+                              </w:sdtContent>
+                            </w:sdt>
+                            <w:r>
+                              <w:rPr>
+                                <w:caps/>
+                                <w:color w:val="808080" w:themeColor="background1" w:themeShade="80"/>
+                                <w:sz w:val="20"/>
+                                <w:szCs w:val="20"/>
+                              </w:rPr>
+                              <w:t> | </w:t>
+                            </w:r>
+                            <w:sdt>
+                              <w:sdtPr>
+                                <w:rPr>
+                                  <w:color w:val="808080" w:themeColor="background1" w:themeShade="80"/>
+                                  <w:sz w:val="20"/>
+                                  <w:szCs w:val="20"/>
+                                </w:rPr>
+                                <w:alias w:val="Subtitle"/>
+                                <w:tag w:val=""/>
+                                <w:id w:val="-757830567"/>
+                                <w:showingPlcHdr/>
+                                <w:dataBinding w:prefixMappings="xmlns:ns0='http://purl.org/dc/elements/1.1/' xmlns:ns1='http://schemas.openxmlformats.org/package/2006/metadata/core-properties' " w:xpath="/ns1:coreProperties[1]/ns0:subject[1]" w:storeItemID="{6C3C8BC8-F283-45AE-878A-BAB7291924A1}"/>
+                                <w:text/>
+                              </w:sdtPr>
+                              <w:sdtContent>
+                                <w:r>
+                                  <w:rPr>
+                                    <w:color w:val="808080" w:themeColor="background1" w:themeShade="80"/>
+                                    <w:sz w:val="20"/>
+                                    <w:szCs w:val="20"/>
+                                  </w:rPr>
+                                  <w:t>[Document subtitle]</w:t>
+                                </w:r>
+                              </w:sdtContent>
+                            </w:sdt>
+                          </w:p>
+                        </w:txbxContent>
+                      </wps:txbx>
+                      <wps:bodyPr rot="0" spcFirstLastPara="0" vertOverflow="overflow" horzOverflow="overflow" vert="horz" wrap="square" lIns="0" tIns="45720" rIns="0" bIns="45720" numCol="1" spcCol="0" rtlCol="0" fromWordArt="0" anchor="t" anchorCtr="0" forceAA="0" compatLnSpc="1">
+                        <a:prstTxWarp prst="textNoShape">
+                          <a:avLst/>
+                        </a:prstTxWarp>
+                        <a:spAutoFit/>
+                      </wps:bodyPr>
+                    </wps:wsp>
+                  </wpg:wgp>
+                </a:graphicData>
+              </a:graphic>
+            </wp:anchor>
+          </w:drawing>
+        </mc:Choice>
+        <mc:Fallback>
+          <w:pict>
+            <v:group w14:anchorId="7C2EB7C6" id="Group 164" o:spid="_x0000_s1026" style="position:absolute;margin-left:434.8pt;margin-top:0;width:486pt;height:21.6pt;z-index:251659264;mso-position-horizontal:right;mso-position-horizontal-relative:page;mso-position-vertical:center;mso-position-vertical-relative:bottom-margin-area" coordsize="61722,2743" o:gfxdata="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">
+              <v:rect id="Rectangle 165" o:spid="_x0000_s1027" style="position:absolute;left:2286;width:59436;height:2743;visibility:visible;mso-wrap-style:square;v-text-anchor:middle" o:gfxdata="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" fillcolor="white [3212]" stroked="f" strokeweight="1pt">
+                <v:fill opacity="0"/>
+              </v:rect>
+              <v:shapetype id="_x0000_t202" coordsize="21600,21600" o:spt="202" path="m,l,21600r21600,l21600,xe">
+                <v:stroke joinstyle="miter"/>
+                <v:path gradientshapeok="t" o:connecttype="rect"/>
+              </v:shapetype>
+              <v:shape id="Text Box 166" o:spid="_x0000_s1028" type="#_x0000_t202" style="position:absolute;top:95;width:59436;height:2527;visibility:visible;mso-wrap-style:square;v-text-anchor:top" o:gfxdata="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" filled="f" stroked="f" strokeweight=".5pt">
+                <v:textbox style="mso-fit-shape-to-text:t" inset="0,,0">
+                  <w:txbxContent>
+                    <w:p>
+                      <w:pPr>
+                        <w:pStyle w:val="Footer"/>
+                        <w:jc w:val="right"/>
+                      </w:pPr>
+                      <w:sdt>
+                        <w:sdtPr>
+                          <w:rPr>
+                            <w:caps/>
+                            <w:color w:val="4472C4" w:themeColor="accent1"/>
+                            <w:sz w:val="20"/>
+                            <w:szCs w:val="20"/>
+                          </w:rPr>
+                          <w:alias w:val="Title"/>
+                          <w:tag w:val=""/>
+                          <w:id w:val="-2000573687"/>
+                          <w:showingPlcHdr/>
+                          <w:dataBinding w:prefixMappings="xmlns:ns0='http://purl.org/dc/elements/1.1/' xmlns:ns1='http://schemas.openxmlformats.org/package/2006/metadata/core-properties' " w:xpath="/ns1:coreProperties[1]/ns0:title[1]" w:storeItemID="{6C3C8BC8-F283-45AE-878A-BAB7291924A1}"/>
+                          <w:text/>
+                        </w:sdtPr>
+                        <w:sdtContent>
+                          <w:r>
+                            <w:rPr>
+                              <w:caps/>
+                              <w:color w:val="4472C4" w:themeColor="accent1"/>
+                              <w:sz w:val="20"/>
+                              <w:szCs w:val="20"/>
+                            </w:rPr>
+                            <w:t>[Document title]</w:t>
+                          </w:r>
+                        </w:sdtContent>
+                      </w:sdt>
+                      <w:r>
+                        <w:rPr>
+                          <w:caps/>
+                          <w:color w:val="808080" w:themeColor="background1" w:themeShade="80"/>
+                          <w:sz w:val="20"/>
+                          <w:szCs w:val="20"/>
+                        </w:rPr>
+                        <w:t> | </w:t>
+                      </w:r>
+                      <w:sdt>
+                        <w:sdtPr>
+                          <w:rPr>
+                            <w:color w:val="808080" w:themeColor="background1" w:themeShade="80"/>
+                            <w:sz w:val="20"/>
+                            <w:szCs w:val="20"/>
+                          </w:rPr>
+                          <w:alias w:val="Subtitle"/>
+                          <w:tag w:val=""/>
+                          <w:id w:val="-757830567"/>
+                          <w:showingPlcHdr/>
+                          <w:dataBinding w:prefixMappings="xmlns:ns0='http://purl.org/dc/elements/1.1/' xmlns:ns1='http://schemas.openxmlformats.org/package/2006/metadata/core-properties' " w:xpath="/ns1:coreProperties[1]/ns0:subject[1]" w:storeItemID="{6C3C8BC8-F283-45AE-878A-BAB7291924A1}"/>
+                          <w:text/>
+                        </w:sdtPr>
+                        <w:sdtContent>
+                          <w:r>
+                            <w:rPr>
+                              <w:color w:val="808080" w:themeColor="background1" w:themeShade="80"/>
+                              <w:sz w:val="20"/>
+                              <w:szCs w:val="20"/>
+                            </w:rPr>
+                            <w:t>[Document subtitle]</w:t>
+                          </w:r>
+                        </w:sdtContent>
+                      </w:sdt>
+                    </w:p>
+                  </w:txbxContent>
+                </v:textbox>
+              </v:shape>
+              <w10:wrap anchorx="page" anchory="margin"/>
+            </v:group>
+          </w:pict>
+        </mc:Fallback>
+      </mc:AlternateContent>
+    </w:r>
+  </w:p>
+</w:ftr>
+</file>
+
+<file path=word/footer3.xml><?xml version="1.0" encoding="utf-8"?>
+<w:ftr xmlns:wpc="http://schemas.microsoft.com/office/word/2010/wordprocessingCanvas" xmlns:mc="http://schemas.openxmlformats.org/markup-compatibility/2006" xmlns:o="urn:schemas-microsoft-com:office:office" xmlns:r="http://schemas.openxmlformats.org/officeDocument/2006/relationships" xmlns:m="http://schemas.openxmlformats.org/officeDocument/2006/math" xmlns:v="urn:schemas-microsoft-com:vml" xmlns:wp14="http://schemas.microsoft.com/office/word/2010/wordprocessingDrawing" xmlns:wp="http://schemas.openxmlformats.org/drawingml/2006/wordprocessingDrawing" xmlns:w10="urn:schemas-microsoft-com:office:word" xmlns:w="http://schemas.openxmlformats.org/wordprocessingml/2006/main" xmlns:w14="http://schemas.microsoft.com/office/word/2010/wordml" xmlns:w15="http://schemas.microsoft.com/office/word/2012/wordml" xmlns:wpg="http://schemas.microsoft.com/office/word/2010/wordprocessingGroup" xmlns:wpi="http://schemas.microsoft.com/office/word/2010/wordprocessingInk" xmlns:wne="http://schemas.microsoft.com/office/word/2006/wordml" xmlns:wps="http://schemas.microsoft.com/office/word/2010/wordprocessingShape" mc:Ignorable="w14 w15 wp14">
+  <w:p>
+    <w:pPr>
+      <w:pStyle w:val="Footer"/>
+    </w:pPr>
+  </w:p>
+</w:ftr>
+</file>
+
+<file path=word/footnotes.xml><?xml version="1.0" encoding="utf-8"?>
+<w:footnotes xmlns:wpc="http://schemas.microsoft.com/office/word/2010/wordprocessingCanvas" xmlns:mc="http://schemas.openxmlformats.org/markup-compatibility/2006" xmlns:o="urn:schemas-microsoft-com:office:office" xmlns:r="http://schemas.openxmlformats.org/officeDocument/2006/relationships" xmlns:m="http://schemas.openxmlformats.org/officeDocument/2006/math" xmlns:v="urn:schemas-microsoft-com:vml" xmlns:wp14="http://schemas.microsoft.com/office/word/2010/wordprocessingDrawing" xmlns:wp="http://schemas.openxmlformats.org/drawingml/2006/wordprocessingDrawing" xmlns:w10="urn:schemas-microsoft-com:office:word" xmlns:w="http://schemas.openxmlformats.org/wordprocessingml/2006/main" xmlns:w14="http://schemas.microsoft.com/office/word/2010/wordml" xmlns:w15="http://schemas.microsoft.com/office/word/2012/wordml" xmlns:wpg="http://schemas.microsoft.com/office/word/2010/wordprocessingGroup" xmlns:wpi="http://schemas.microsoft.com/office/word/2010/wordprocessingInk" xmlns:wne="http://schemas.microsoft.com/office/word/2006/wordml" xmlns:wps="http://schemas.microsoft.com/office/word/2010/wordprocessingShape" mc:Ignorable="w14 w15 wp14">
+  <w:footnote w:type="separator" w:id="-1">
+    <w:p>
+      <w:pPr>
+        <w:spacing w:after="0" w:line="240" w:lineRule="auto"/>
+      </w:pPr>
+      <w:r>
+        <w:separator/>
+      </w:r>
+    </w:p>
+  </w:footnote>
+  <w:footnote w:type="continuationSeparator" w:id="0">
+    <w:p>
+      <w:pPr>
+        <w:spacing w:after="0" w:line="240" w:lineRule="auto"/>
+      </w:pPr>
+      <w:r>
+        <w:continuationSeparator/>
+      </w:r>
+    </w:p>
+  </w:footnote>
+</w:footnotes>
+</file>
+
+<file path=word/header1.xml><?xml version="1.0" encoding="utf-8"?>
+<w:hdr xmlns:wpc="http://schemas.microsoft.com/office/word/2010/wordprocessingCanvas" xmlns:mc="http://schemas.openxmlformats.org/markup-compatibility/2006" xmlns:o="urn:schemas-microsoft-com:office:office" xmlns:r="http://schemas.openxmlformats.org/officeDocument/2006/relationships" xmlns:m="http://schemas.openxmlformats.org/officeDocument/2006/math" xmlns:v="urn:schemas-microsoft-com:vml" xmlns:wp14="http://schemas.microsoft.com/office/word/2010/wordprocessingDrawing" xmlns:wp="http://schemas.openxmlformats.org/drawingml/2006/wordprocessingDrawing" xmlns:w10="urn:schemas-microsoft-com:office:word" xmlns:w="http://schemas.openxmlformats.org/wordprocessingml/2006/main" xmlns:w14="http://schemas.microsoft.com/office/word/2010/wordml" xmlns:w15="http://schemas.microsoft.com/office/word/2012/wordml" xmlns:wpg="http://schemas.microsoft.com/office/word/2010/wordprocessingGroup" xmlns:wpi="http://schemas.microsoft.com/office/word/2010/wordprocessingInk" xmlns:wne="http://schemas.microsoft.com/office/word/2006/wordml" xmlns:wps="http://schemas.microsoft.com/office/word/2010/wordprocessingShape" mc:Ignorable="w14 w15 wp14">
+  <w:p>
+    <w:pPr>
+      <w:pStyle w:val="Header"/>
+    </w:pPr>
+  </w:p>
+</w:hdr>
+</file>
+
+<file path=word/header2.xml><?xml version="1.0" encoding="utf-8"?>
+<w:hdr xmlns:wpc="http://schemas.microsoft.com/office/word/2010/wordprocessingCanvas" xmlns:mc="http://schemas.openxmlformats.org/markup-compatibility/2006" xmlns:o="urn:schemas-microsoft-com:office:office" xmlns:r="http://schemas.openxmlformats.org/officeDocument/2006/relationships" xmlns:m="http://schemas.openxmlformats.org/officeDocument/2006/math" xmlns:v="urn:schemas-microsoft-com:vml" xmlns:wp14="http://schemas.microsoft.com/office/word/2010/wordprocessingDrawing" xmlns:wp="http://schemas.openxmlformats.org/drawingml/2006/wordprocessingDrawing" xmlns:w10="urn:schemas-microsoft-com:office:word" xmlns:w="http://schemas.openxmlformats.org/wordprocessingml/2006/main" xmlns:w14="http://schemas.microsoft.com/office/word/2010/wordml" xmlns:w15="http://schemas.microsoft.com/office/word/2012/wordml" xmlns:wpg="http://schemas.microsoft.com/office/word/2010/wordprocessingGroup" xmlns:wpi="http://schemas.microsoft.com/office/word/2010/wordprocessingInk" xmlns:wne="http://schemas.microsoft.com/office/word/2006/wordml" xmlns:wps="http://schemas.microsoft.com/office/word/2010/wordprocessingShape" mc:Ignorable="w14 w15 wp14">
+  <w:p>
+    <w:pPr>
+      <w:pStyle w:val="Heading1"/>
+      <w:pBdr>
+        <w:bottom w:val="single" w:sz="4" w:space="1" w:color="auto"/>
+      </w:pBdr>
+      <w:tabs>
+        <w:tab w:val="right" w:pos="10773"/>
+      </w:tabs>
+    </w:pPr>
+    <w:r>
+      <w:t>Order @@</w:t>
+    </w:r>
+    <w:proofErr w:type="spellStart"/>
+    <w:r>
+      <w:t>PurchaseOrderNumber</w:t>
+    </w:r>
+    <w:proofErr w:type="spellEnd"/>
+    <w:r>
+      <w:tab/>
+      <w:t>@@</w:t>
+    </w:r>
+    <w:proofErr w:type="spellStart"/>
+    <w:r>
+      <w:t>OrderDate</w:t>
+    </w:r>
+    <w:proofErr w:type="spellEnd"/>
+  </w:p>
+  <w:p>
+    <w:pPr>
+      <w:pStyle w:val="Header"/>
+    </w:pPr>
+  </w:p>
+</w:hdr>
+</file>
+
+<file path=word/header3.xml><?xml version="1.0" encoding="utf-8"?>
+<w:hdr xmlns:wpc="http://schemas.microsoft.com/office/word/2010/wordprocessingCanvas" xmlns:mc="http://schemas.openxmlformats.org/markup-compatibility/2006" xmlns:o="urn:schemas-microsoft-com:office:office" xmlns:r="http://schemas.openxmlformats.org/officeDocument/2006/relationships" xmlns:m="http://schemas.openxmlformats.org/officeDocument/2006/math" xmlns:v="urn:schemas-microsoft-com:vml" xmlns:wp14="http://schemas.microsoft.com/office/word/2010/wordprocessingDrawing" xmlns:wp="http://schemas.openxmlformats.org/drawingml/2006/wordprocessingDrawing" xmlns:w10="urn:schemas-microsoft-com:office:word" xmlns:w="http://schemas.openxmlformats.org/wordprocessingml/2006/main" xmlns:w14="http://schemas.microsoft.com/office/word/2010/wordml" xmlns:w15="http://schemas.microsoft.com/office/word/2012/wordml" xmlns:wpg="http://schemas.microsoft.com/office/word/2010/wordprocessingGroup" xmlns:wpi="http://schemas.microsoft.com/office/word/2010/wordprocessingInk" xmlns:wne="http://schemas.microsoft.com/office/word/2006/wordml" xmlns:wps="http://schemas.microsoft.com/office/word/2010/wordprocessingShape" mc:Ignorable="w14 w15 wp14">
+  <w:p>
+    <w:pPr>
+      <w:pStyle w:val="Header"/>
+    </w:pPr>
+  </w:p>
+</w:hdr>
 </file>
 
 <file path=word/numbering.xml><?xml version="1.0" encoding="utf-8"?>
@@ -1876,7 +2271,581 @@
       <w:contextualSpacing/>
     </w:pPr>
   </w:style>
+  <w:style w:type="paragraph" w:styleId="Header">
+    <w:name w:val="header"/>
+    <w:basedOn w:val="Normal"/>
+    <w:link w:val="HeaderChar"/>
+    <w:uiPriority w:val="99"/>
+    <w:unhideWhenUsed/>
+    <w:rsid w:val="005430B2"/>
+    <w:pPr>
+      <w:tabs>
+        <w:tab w:val="center" w:pos="4819"/>
+        <w:tab w:val="right" w:pos="9638"/>
+      </w:tabs>
+      <w:spacing w:after="0" w:line="240" w:lineRule="auto"/>
+    </w:pPr>
+  </w:style>
+  <w:style w:type="character" w:customStyle="1" w:styleId="HeaderChar">
+    <w:name w:val="Header Char"/>
+    <w:basedOn w:val="DefaultParagraphFont"/>
+    <w:link w:val="Header"/>
+    <w:uiPriority w:val="99"/>
+    <w:rsid w:val="005430B2"/>
+  </w:style>
+  <w:style w:type="paragraph" w:styleId="Footer">
+    <w:name w:val="footer"/>
+    <w:basedOn w:val="Normal"/>
+    <w:link w:val="FooterChar"/>
+    <w:uiPriority w:val="99"/>
+    <w:unhideWhenUsed/>
+    <w:rsid w:val="005430B2"/>
+    <w:pPr>
+      <w:tabs>
+        <w:tab w:val="center" w:pos="4819"/>
+        <w:tab w:val="right" w:pos="9638"/>
+      </w:tabs>
+      <w:spacing w:after="0" w:line="240" w:lineRule="auto"/>
+    </w:pPr>
+  </w:style>
+  <w:style w:type="character" w:customStyle="1" w:styleId="FooterChar">
+    <w:name w:val="Footer Char"/>
+    <w:basedOn w:val="DefaultParagraphFont"/>
+    <w:link w:val="Footer"/>
+    <w:uiPriority w:val="99"/>
+    <w:rsid w:val="005430B2"/>
+  </w:style>
 </w:styles>
+</file>
+
+<file path=word/glossary/document.xml><?xml version="1.0" encoding="utf-8"?>
+<w:glossaryDocument xmlns:wpc="http://schemas.microsoft.com/office/word/2010/wordprocessingCanvas" xmlns:mc="http://schemas.openxmlformats.org/markup-compatibility/2006" xmlns:o="urn:schemas-microsoft-com:office:office" xmlns:r="http://schemas.openxmlformats.org/officeDocument/2006/relationships" xmlns:m="http://schemas.openxmlformats.org/officeDocument/2006/math" xmlns:v="urn:schemas-microsoft-com:vml" xmlns:wp14="http://schemas.microsoft.com/office/word/2010/wordprocessingDrawing" xmlns:wp="http://schemas.openxmlformats.org/drawingml/2006/wordprocessingDrawing" xmlns:w10="urn:schemas-microsoft-com:office:word" xmlns:w="http://schemas.openxmlformats.org/wordprocessingml/2006/main" xmlns:w14="http://schemas.microsoft.com/office/word/2010/wordml" xmlns:w15="http://schemas.microsoft.com/office/word/2012/wordml" xmlns:wpg="http://schemas.microsoft.com/office/word/2010/wordprocessingGroup" xmlns:wpi="http://schemas.microsoft.com/office/word/2010/wordprocessingInk" xmlns:wne="http://schemas.microsoft.com/office/word/2006/wordml" xmlns:wps="http://schemas.microsoft.com/office/word/2010/wordprocessingShape" mc:Ignorable="w14 w15 wp14"/>
+</file>
+
+<file path=word/glossary/fontTable.xml><?xml version="1.0" encoding="utf-8"?>
+<w:fonts xmlns:mc="http://schemas.openxmlformats.org/markup-compatibility/2006" xmlns:r="http://schemas.openxmlformats.org/officeDocument/2006/relationships" xmlns:w="http://schemas.openxmlformats.org/wordprocessingml/2006/main" xmlns:w14="http://schemas.microsoft.com/office/word/2010/wordml" xmlns:w15="http://schemas.microsoft.com/office/word/2012/wordml" mc:Ignorable="w14 w15">
+  <w:font w:name="Symbol">
+    <w:panose1 w:val="05050102010706020507"/>
+    <w:charset w:val="02"/>
+    <w:family w:val="roman"/>
+    <w:pitch w:val="variable"/>
+    <w:sig w:usb0="00000000" w:usb1="10000000" w:usb2="00000000" w:usb3="00000000" w:csb0="80000000" w:csb1="00000000"/>
+  </w:font>
+  <w:font w:name="Times New Roman">
+    <w:panose1 w:val="02020603050405020304"/>
+    <w:charset w:val="00"/>
+    <w:family w:val="roman"/>
+    <w:pitch w:val="variable"/>
+    <w:sig w:usb0="E0002EFF" w:usb1="C000785B" w:usb2="00000009" w:usb3="00000000" w:csb0="000001FF" w:csb1="00000000"/>
+  </w:font>
+  <w:font w:name="Courier New">
+    <w:panose1 w:val="02070309020205020404"/>
+    <w:charset w:val="00"/>
+    <w:family w:val="modern"/>
+    <w:pitch w:val="fixed"/>
+    <w:sig w:usb0="E0002EFF" w:usb1="C0007843" w:usb2="00000009" w:usb3="00000000" w:csb0="000001FF" w:csb1="00000000"/>
+  </w:font>
+  <w:font w:name="Wingdings">
+    <w:panose1 w:val="05000000000000000000"/>
+    <w:charset w:val="02"/>
+    <w:family w:val="auto"/>
+    <w:pitch w:val="variable"/>
+    <w:sig w:usb0="00000000" w:usb1="10000000" w:usb2="00000000" w:usb3="00000000" w:csb0="80000000" w:csb1="00000000"/>
+  </w:font>
+  <w:font w:name="Calibri">
+    <w:panose1 w:val="020F0502020204030204"/>
+    <w:charset w:val="00"/>
+    <w:family w:val="swiss"/>
+    <w:pitch w:val="variable"/>
+    <w:sig w:usb0="E4002EFF" w:usb1="C000247B" w:usb2="00000009" w:usb3="00000000" w:csb0="000001FF" w:csb1="00000000"/>
+  </w:font>
+  <w:font w:name="Calibri Light">
+    <w:panose1 w:val="020F0302020204030204"/>
+    <w:charset w:val="00"/>
+    <w:family w:val="swiss"/>
+    <w:pitch w:val="variable"/>
+    <w:sig w:usb0="E4002EFF" w:usb1="C000247B" w:usb2="00000009" w:usb3="00000000" w:csb0="000001FF" w:csb1="00000000"/>
+  </w:font>
+</w:fonts>
+</file>
+
+<file path=word/glossary/settings.xml><?xml version="1.0" encoding="utf-8"?>
+<w:settings xmlns:mc="http://schemas.openxmlformats.org/markup-compatibility/2006" xmlns:o="urn:schemas-microsoft-com:office:office" xmlns:r="http://schemas.openxmlformats.org/officeDocument/2006/relationships" xmlns:m="http://schemas.openxmlformats.org/officeDocument/2006/math" xmlns:v="urn:schemas-microsoft-com:vml" xmlns:w10="urn:schemas-microsoft-com:office:word" xmlns:w="http://schemas.openxmlformats.org/wordprocessingml/2006/main" xmlns:w14="http://schemas.microsoft.com/office/word/2010/wordml" xmlns:w15="http://schemas.microsoft.com/office/word/2012/wordml" xmlns:sl="http://schemas.openxmlformats.org/schemaLibrary/2006/main" mc:Ignorable="w14 w15">
+  <w:view w:val="normal"/>
+  <w:defaultTabStop w:val="708"/>
+  <w:hyphenationZone w:val="283"/>
+  <w:characterSpacingControl w:val="doNotCompress"/>
+  <w:compat>
+    <w:useFELayout/>
+    <w:compatSetting w:name="compatibilityMode" w:uri="http://schemas.microsoft.com/office/word" w:val="15"/>
+    <w:compatSetting w:name="overrideTableStyleFontSizeAndJustification" w:uri="http://schemas.microsoft.com/office/word" w:val="1"/>
+    <w:compatSetting w:name="enableOpenTypeFeatures" w:uri="http://schemas.microsoft.com/office/word" w:val="1"/>
+    <w:compatSetting w:name="doNotFlipMirrorIndents" w:uri="http://schemas.microsoft.com/office/word" w:val="1"/>
+    <w:compatSetting w:name="differentiateMultirowTableHeaders" w:uri="http://schemas.microsoft.com/office/word" w:val="1"/>
+  </w:compat>
+  <w:rsids>
+    <w:rsidRoot w:val="00B47C2D"/>
+    <w:rsid w:val="0090178B"/>
+    <w:rsid w:val="00B47C2D"/>
+  </w:rsids>
+  <m:mathPr>
+    <m:mathFont m:val="Cambria Math"/>
+    <m:brkBin m:val="before"/>
+    <m:brkBinSub m:val="--"/>
+    <m:smallFrac m:val="0"/>
+    <m:dispDef/>
+    <m:lMargin m:val="0"/>
+    <m:rMargin m:val="0"/>
+    <m:defJc m:val="centerGroup"/>
+    <m:wrapIndent m:val="1440"/>
+    <m:intLim m:val="subSup"/>
+    <m:naryLim m:val="undOvr"/>
+  </m:mathPr>
+  <w:themeFontLang w:val="it-IT"/>
+  <w:clrSchemeMapping w:bg1="light1" w:t1="dark1" w:bg2="light2" w:t2="dark2" w:accent1="accent1" w:accent2="accent2" w:accent3="accent3" w:accent4="accent4" w:accent5="accent5" w:accent6="accent6" w:hyperlink="hyperlink" w:followedHyperlink="followedHyperlink"/>
+  <w:decimalSymbol w:val=","/>
+  <w:listSeparator w:val=";"/>
+  <w15:chartTrackingRefBased/>
+</w:settings>
+</file>
+
+<file path=word/glossary/styles.xml><?xml version="1.0" encoding="utf-8"?>
+<w:styles xmlns:mc="http://schemas.openxmlformats.org/markup-compatibility/2006" xmlns:r="http://schemas.openxmlformats.org/officeDocument/2006/relationships" xmlns:w="http://schemas.openxmlformats.org/wordprocessingml/2006/main" xmlns:w14="http://schemas.microsoft.com/office/word/2010/wordml" xmlns:w15="http://schemas.microsoft.com/office/word/2012/wordml" mc:Ignorable="w14 w15">
+  <w:docDefaults>
+    <w:rPrDefault>
+      <w:rPr>
+        <w:rFonts w:asciiTheme="minorHAnsi" w:eastAsiaTheme="minorEastAsia" w:hAnsiTheme="minorHAnsi" w:cstheme="minorBidi"/>
+        <w:sz w:val="22"/>
+        <w:szCs w:val="22"/>
+        <w:lang w:val="it-IT" w:eastAsia="it-IT" w:bidi="ar-SA"/>
+      </w:rPr>
+    </w:rPrDefault>
+    <w:pPrDefault>
+      <w:pPr>
+        <w:spacing w:after="160" w:line="259" w:lineRule="auto"/>
+      </w:pPr>
+    </w:pPrDefault>
+  </w:docDefaults>
+  <w:latentStyles w:defLockedState="0" w:defUIPriority="99" w:defSemiHidden="0" w:defUnhideWhenUsed="0" w:defQFormat="0" w:count="371">
+    <w:lsdException w:name="Normal" w:uiPriority="0" w:qFormat="1"/>
+    <w:lsdException w:name="heading 1" w:uiPriority="9" w:qFormat="1"/>
+    <w:lsdException w:name="heading 2" w:semiHidden="1" w:uiPriority="9" w:unhideWhenUsed="1" w:qFormat="1"/>
+    <w:lsdException w:name="heading 3" w:semiHidden="1" w:uiPriority="9" w:unhideWhenUsed="1" w:qFormat="1"/>
+    <w:lsdException w:name="heading 4" w:semiHidden="1" w:uiPriority="9" w:unhideWhenUsed="1" w:qFormat="1"/>
+    <w:lsdException w:name="heading 5" w:semiHidden="1" w:uiPriority="9" w:unhideWhenUsed="1" w:qFormat="1"/>
+    <w:lsdException w:name="heading 6" w:semiHidden="1" w:uiPriority="9" w:unhideWhenUsed="1" w:qFormat="1"/>
+    <w:lsdException w:name="heading 7" w:semiHidden="1" w:uiPriority="9" w:unhideWhenUsed="1" w:qFormat="1"/>
+    <w:lsdException w:name="heading 8" w:semiHidden="1" w:uiPriority="9" w:unhideWhenUsed="1" w:qFormat="1"/>
+    <w:lsdException w:name="heading 9" w:semiHidden="1" w:uiPriority="9" w:unhideWhenUsed="1" w:qFormat="1"/>
+    <w:lsdException w:name="index 1" w:semiHidden="1" w:unhideWhenUsed="1"/>
+    <w:lsdException w:name="index 2" w:semiHidden="1" w:unhideWhenUsed="1"/>
+    <w:lsdException w:name="index 3" w:semiHidden="1" w:unhideWhenUsed="1"/>
+    <w:lsdException w:name="index 4" w:semiHidden="1" w:unhideWhenUsed="1"/>
+    <w:lsdException w:name="index 5" w:semiHidden="1" w:unhideWhenUsed="1"/>
+    <w:lsdException w:name="index 6" w:semiHidden="1" w:unhideWhenUsed="1"/>
+    <w:lsdException w:name="index 7" w:semiHidden="1" w:unhideWhenUsed="1"/>
+    <w:lsdException w:name="index 8" w:semiHidden="1" w:unhideWhenUsed="1"/>
+    <w:lsdException w:name="index 9" w:semiHidden="1" w:unhideWhenUsed="1"/>
+    <w:lsdException w:name="toc 1" w:semiHidden="1" w:uiPriority="39" w:unhideWhenUsed="1"/>
+    <w:lsdException w:name="toc 2" w:semiHidden="1" w:uiPriority="39" w:unhideWhenUsed="1"/>
+    <w:lsdException w:name="toc 3" w:semiHidden="1" w:uiPriority="39" w:unhideWhenUsed="1"/>
+    <w:lsdException w:name="toc 4" w:semiHidden="1" w:uiPriority="39" w:unhideWhenUsed="1"/>
+    <w:lsdException w:name="toc 5" w:semiHidden="1" w:uiPriority="39" w:unhideWhenUsed="1"/>
+    <w:lsdException w:name="toc 6" w:semiHidden="1" w:uiPriority="39" w:unhideWhenUsed="1"/>
+    <w:lsdException w:name="toc 7" w:semiHidden="1" w:uiPriority="39" w:unhideWhenUsed="1"/>
+    <w:lsdException w:name="toc 8" w:semiHidden="1" w:uiPriority="39" w:unhideWhenUsed="1"/>
+    <w:lsdException w:name="toc 9" w:semiHidden="1" w:uiPriority="39" w:unhideWhenUsed="1"/>
+    <w:lsdException w:name="Normal Indent" w:semiHidden="1" w:unhideWhenUsed="1"/>
+    <w:lsdException w:name="footnote text" w:semiHidden="1" w:unhideWhenUsed="1"/>
+    <w:lsdException w:name="annotation text" w:semiHidden="1" w:unhideWhenUsed="1"/>
+    <w:lsdException w:name="header" w:semiHidden="1" w:unhideWhenUsed="1"/>
+    <w:lsdException w:name="footer" w:semiHidden="1" w:unhideWhenUsed="1"/>
+    <w:lsdException w:name="index heading" w:semiHidden="1" w:unhideWhenUsed="1"/>
+    <w:lsdException w:name="caption" w:semiHidden="1" w:uiPriority="35" w:unhideWhenUsed="1" w:qFormat="1"/>
+    <w:lsdException w:name="table of figures" w:semiHidden="1" w:unhideWhenUsed="1"/>
+    <w:lsdException w:name="envelope address" w:semiHidden="1" w:unhideWhenUsed="1"/>
+    <w:lsdException w:name="envelope return" w:semiHidden="1" w:unhideWhenUsed="1"/>
+    <w:lsdException w:name="footnote reference" w:semiHidden="1" w:unhideWhenUsed="1"/>
+    <w:lsdException w:name="annotation reference" w:semiHidden="1" w:unhideWhenUsed="1"/>
+    <w:lsdException w:name="line number" w:semiHidden="1" w:unhideWhenUsed="1"/>
+    <w:lsdException w:name="page number" w:semiHidden="1" w:unhideWhenUsed="1"/>
+    <w:lsdException w:name="endnote reference" w:semiHidden="1" w:unhideWhenUsed="1"/>
+    <w:lsdException w:name="endnote text" w:semiHidden="1" w:unhideWhenUsed="1"/>
+    <w:lsdException w:name="table of authorities" w:semiHidden="1" w:unhideWhenUsed="1"/>
+    <w:lsdException w:name="macro" w:semiHidden="1" w:unhideWhenUsed="1"/>
+    <w:lsdException w:name="toa heading" w:semiHidden="1" w:unhideWhenUsed="1"/>
+    <w:lsdException w:name="List" w:semiHidden="1" w:unhideWhenUsed="1"/>
+    <w:lsdException w:name="List Bullet" w:semiHidden="1" w:unhideWhenUsed="1"/>
+    <w:lsdException w:name="List Number" w:semiHidden="1" w:unhideWhenUsed="1"/>
+    <w:lsdException w:name="List 2" w:semiHidden="1" w:unhideWhenUsed="1"/>
+    <w:lsdException w:name="List 3" w:semiHidden="1" w:unhideWhenUsed="1"/>
+    <w:lsdException w:name="List 4" w:semiHidden="1" w:unhideWhenUsed="1"/>
+    <w:lsdException w:name="List 5" w:semiHidden="1" w:unhideWhenUsed="1"/>
+    <w:lsdException w:name="List Bullet 2" w:semiHidden="1" w:unhideWhenUsed="1"/>
+    <w:lsdException w:name="List Bullet 3" w:semiHidden="1" w:unhideWhenUsed="1"/>
+    <w:lsdException w:name="List Bullet 4" w:semiHidden="1" w:unhideWhenUsed="1"/>
+    <w:lsdException w:name="List Bullet 5" w:semiHidden="1" w:unhideWhenUsed="1"/>
+    <w:lsdException w:name="List Number 2" w:semiHidden="1" w:unhideWhenUsed="1"/>
+    <w:lsdException w:name="List Number 3" w:semiHidden="1" w:unhideWhenUsed="1"/>
+    <w:lsdException w:name="List Number 4" w:semiHidden="1" w:unhideWhenUsed="1"/>
+    <w:lsdException w:name="List Number 5" w:semiHidden="1" w:unhideWhenUsed="1"/>
+    <w:lsdException w:name="Title" w:uiPriority="10" w:qFormat="1"/>
+    <w:lsdException w:name="Closing" w:semiHidden="1" w:unhideWhenUsed="1"/>
+    <w:lsdException w:name="Signature" w:semiHidden="1" w:unhideWhenUsed="1"/>
+    <w:lsdException w:name="Default Paragraph Font" w:semiHidden="1" w:uiPriority="1" w:unhideWhenUsed="1"/>
+    <w:lsdException w:name="Body Text" w:semiHidden="1" w:unhideWhenUsed="1"/>
+    <w:lsdException w:name="Body Text Indent" w:semiHidden="1" w:unhideWhenUsed="1"/>
+    <w:lsdException w:name="List Continue" w:semiHidden="1" w:unhideWhenUsed="1"/>
+    <w:lsdException w:name="List Continue 2" w:semiHidden="1" w:unhideWhenUsed="1"/>
+    <w:lsdException w:name="List Continue 3" w:semiHidden="1" w:unhideWhenUsed="1"/>
+    <w:lsdException w:name="List Continue 4" w:semiHidden="1" w:unhideWhenUsed="1"/>
+    <w:lsdException w:name="List Continue 5" w:semiHidden="1" w:unhideWhenUsed="1"/>
+    <w:lsdException w:name="Message Header" w:semiHidden="1" w:unhideWhenUsed="1"/>
+    <w:lsdException w:name="Subtitle" w:uiPriority="11" w:qFormat="1"/>
+    <w:lsdException w:name="Salutation" w:semiHidden="1" w:unhideWhenUsed="1"/>
+    <w:lsdException w:name="Date" w:semiHidden="1" w:unhideWhenUsed="1"/>
+    <w:lsdException w:name="Body Text First Indent" w:semiHidden="1" w:unhideWhenUsed="1"/>
+    <w:lsdException w:name="Body Text First Indent 2" w:semiHidden="1" w:unhideWhenUsed="1"/>
+    <w:lsdException w:name="Note Heading" w:semiHidden="1" w:unhideWhenUsed="1"/>
+    <w:lsdException w:name="Body Text 2" w:semiHidden="1" w:unhideWhenUsed="1"/>
+    <w:lsdException w:name="Body Text 3" w:semiHidden="1" w:unhideWhenUsed="1"/>
+    <w:lsdException w:name="Body Text Indent 2" w:semiHidden="1" w:unhideWhenUsed="1"/>
+    <w:lsdException w:name="Body Text Indent 3" w:semiHidden="1" w:unhideWhenUsed="1"/>
+    <w:lsdException w:name="Block Text" w:semiHidden="1" w:unhideWhenUsed="1"/>
+    <w:lsdException w:name="Hyperlink" w:semiHidden="1" w:unhideWhenUsed="1"/>
+    <w:lsdException w:name="FollowedHyperlink" w:semiHidden="1" w:unhideWhenUsed="1"/>
+    <w:lsdException w:name="Strong" w:uiPriority="22" w:qFormat="1"/>
+    <w:lsdException w:name="Emphasis" w:uiPriority="20" w:qFormat="1"/>
+    <w:lsdException w:name="Document Map" w:semiHidden="1" w:unhideWhenUsed="1"/>
+    <w:lsdException w:name="Plain Text" w:semiHidden="1" w:unhideWhenUsed="1"/>
+    <w:lsdException w:name="E-mail Signature" w:semiHidden="1" w:unhideWhenUsed="1"/>
+    <w:lsdException w:name="HTML Top of Form" w:semiHidden="1" w:unhideWhenUsed="1"/>
+    <w:lsdException w:name="HTML Bottom of Form" w:semiHidden="1" w:unhideWhenUsed="1"/>
+    <w:lsdException w:name="Normal (Web)" w:semiHidden="1" w:unhideWhenUsed="1"/>
+    <w:lsdException w:name="HTML Acronym" w:semiHidden="1" w:unhideWhenUsed="1"/>
+    <w:lsdException w:name="HTML Address" w:semiHidden="1" w:unhideWhenUsed="1"/>
+    <w:lsdException w:name="HTML Cite" w:semiHidden="1" w:unhideWhenUsed="1"/>
+    <w:lsdException w:name="HTML Code" w:semiHidden="1" w:unhideWhenUsed="1"/>
+    <w:lsdException w:name="HTML Definition" w:semiHidden="1" w:unhideWhenUsed="1"/>
+    <w:lsdException w:name="HTML Keyboard" w:semiHidden="1" w:unhideWhenUsed="1"/>
+    <w:lsdException w:name="HTML Preformatted" w:semiHidden="1" w:unhideWhenUsed="1"/>
+    <w:lsdException w:name="HTML Sample" w:semiHidden="1" w:unhideWhenUsed="1"/>
+    <w:lsdException w:name="HTML Typewriter" w:semiHidden="1" w:unhideWhenUsed="1"/>
+    <w:lsdException w:name="HTML Variable" w:semiHidden="1" w:unhideWhenUsed="1"/>
+    <w:lsdException w:name="Normal Table" w:semiHidden="1" w:unhideWhenUsed="1"/>
+    <w:lsdException w:name="annotation subject" w:semiHidden="1" w:unhideWhenUsed="1"/>
+    <w:lsdException w:name="No List" w:semiHidden="1" w:unhideWhenUsed="1"/>
+    <w:lsdException w:name="Outline List 1" w:semiHidden="1" w:unhideWhenUsed="1"/>
+    <w:lsdException w:name="Outline List 2" w:semiHidden="1" w:unhideWhenUsed="1"/>
+    <w:lsdException w:name="Outline List 3" w:semiHidden="1" w:unhideWhenUsed="1"/>
+    <w:lsdException w:name="Table Simple 1" w:semiHidden="1" w:unhideWhenUsed="1"/>
+    <w:lsdException w:name="Table Simple 2" w:semiHidden="1" w:unhideWhenUsed="1"/>
+    <w:lsdException w:name="Table Simple 3" w:semiHidden="1" w:unhideWhenUsed="1"/>
+    <w:lsdException w:name="Table Classic 1" w:semiHidden="1" w:unhideWhenUsed="1"/>
+    <w:lsdException w:name="Table Classic 2" w:semiHidden="1" w:unhideWhenUsed="1"/>
+    <w:lsdException w:name="Table Classic 3" w:semiHidden="1" w:unhideWhenUsed="1"/>
+    <w:lsdException w:name="Table Classic 4" w:semiHidden="1" w:unhideWhenUsed="1"/>
+    <w:lsdException w:name="Table Colorful 1" w:semiHidden="1" w:unhideWhenUsed="1"/>
+    <w:lsdException w:name="Table Colorful 2" w:semiHidden="1" w:unhideWhenUsed="1"/>
+    <w:lsdException w:name="Table Colorful 3" w:semiHidden="1" w:unhideWhenUsed="1"/>
+    <w:lsdException w:name="Table Columns 1" w:semiHidden="1" w:unhideWhenUsed="1"/>
+    <w:lsdException w:name="Table Columns 2" w:semiHidden="1" w:unhideWhenUsed="1"/>
+    <w:lsdException w:name="Table Columns 3" w:semiHidden="1" w:unhideWhenUsed="1"/>
+    <w:lsdException w:name="Table Columns 4" w:semiHidden="1" w:unhideWhenUsed="1"/>
+    <w:lsdException w:name="Table Columns 5" w:semiHidden="1" w:unhideWhenUsed="1"/>
+    <w:lsdException w:name="Table Grid 1" w:semiHidden="1" w:unhideWhenUsed="1"/>
+    <w:lsdException w:name="Table Grid 2" w:semiHidden="1" w:unhideWhenUsed="1"/>
+    <w:lsdException w:name="Table Grid 3" w:semiHidden="1" w:unhideWhenUsed="1"/>
+    <w:lsdException w:name="Table Grid 4" w:semiHidden="1" w:unhideWhenUsed="1"/>
+    <w:lsdException w:name="Table Grid 5" w:semiHidden="1" w:unhideWhenUsed="1"/>
+    <w:lsdException w:name="Table Grid 6" w:semiHidden="1" w:unhideWhenUsed="1"/>
+    <w:lsdException w:name="Table Grid 7" w:semiHidden="1" w:unhideWhenUsed="1"/>
+    <w:lsdException w:name="Table Grid 8" w:semiHidden="1" w:unhideWhenUsed="1"/>
+    <w:lsdException w:name="Table List 1" w:semiHidden="1" w:unhideWhenUsed="1"/>
+    <w:lsdException w:name="Table List 2" w:semiHidden="1" w:unhideWhenUsed="1"/>
+    <w:lsdException w:name="Table List 3" w:semiHidden="1" w:unhideWhenUsed="1"/>
+    <w:lsdException w:name="Table List 4" w:semiHidden="1" w:unhideWhenUsed="1"/>
+    <w:lsdException w:name="Table List 5" w:semiHidden="1" w:unhideWhenUsed="1"/>
+    <w:lsdException w:name="Table List 6" w:semiHidden="1" w:unhideWhenUsed="1"/>
+    <w:lsdException w:name="Table List 7" w:semiHidden="1" w:unhideWhenUsed="1"/>
+    <w:lsdException w:name="Table List 8" w:semiHidden="1" w:unhideWhenUsed="1"/>
+    <w:lsdException w:name="Table 3D effects 1" w:semiHidden="1" w:unhideWhenUsed="1"/>
+    <w:lsdException w:name="Table 3D effects 2" w:semiHidden="1" w:unhideWhenUsed="1"/>
+    <w:lsdException w:name="Table 3D effects 3" w:semiHidden="1" w:unhideWhenUsed="1"/>
+    <w:lsdException w:name="Table Contemporary" w:semiHidden="1" w:unhideWhenUsed="1"/>
+    <w:lsdException w:name="Table Elegant" w:semiHidden="1" w:unhideWhenUsed="1"/>
+    <w:lsdException w:name="Table Professional" w:semiHidden="1" w:unhideWhenUsed="1"/>
+    <w:lsdException w:name="Table Subtle 1" w:semiHidden="1" w:unhideWhenUsed="1"/>
+    <w:lsdException w:name="Table Subtle 2" w:semiHidden="1" w:unhideWhenUsed="1"/>
+    <w:lsdException w:name="Table Web 1" w:semiHidden="1" w:unhideWhenUsed="1"/>
+    <w:lsdException w:name="Table Web 2" w:semiHidden="1" w:unhideWhenUsed="1"/>
+    <w:lsdException w:name="Table Web 3" w:semiHidden="1" w:unhideWhenUsed="1"/>
+    <w:lsdException w:name="Balloon Text" w:semiHidden="1" w:unhideWhenUsed="1"/>
+    <w:lsdException w:name="Table Grid" w:uiPriority="39"/>
+    <w:lsdException w:name="Table Theme" w:semiHidden="1" w:unhideWhenUsed="1"/>
+    <w:lsdException w:name="Placeholder Text" w:semiHidden="1"/>
+    <w:lsdException w:name="No Spacing" w:uiPriority="1" w:qFormat="1"/>
+    <w:lsdException w:name="Light Shading" w:uiPriority="60"/>
+    <w:lsdException w:name="Light List" w:uiPriority="61"/>
+    <w:lsdException w:name="Light Grid" w:uiPriority="62"/>
+    <w:lsdException w:name="Medium Shading 1" w:uiPriority="63"/>
+    <w:lsdException w:name="Medium Shading 2" w:uiPriority="64"/>
+    <w:lsdException w:name="Medium List 1" w:uiPriority="65"/>
+    <w:lsdException w:name="Medium List 2" w:uiPriority="66"/>
+    <w:lsdException w:name="Medium Grid 1" w:uiPriority="67"/>
+    <w:lsdException w:name="Medium Grid 2" w:uiPriority="68"/>
+    <w:lsdException w:name="Medium Grid 3" w:uiPriority="69"/>
+    <w:lsdException w:name="Dark List" w:uiPriority="70"/>
+    <w:lsdException w:name="Colorful Shading" w:uiPriority="71"/>
+    <w:lsdException w:name="Colorful List" w:uiPriority="72"/>
+    <w:lsdException w:name="Colorful Grid" w:uiPriority="73"/>
+    <w:lsdException w:name="Light Shading Accent 1" w:uiPriority="60"/>
+    <w:lsdException w:name="Light List Accent 1" w:uiPriority="61"/>
+    <w:lsdException w:name="Light Grid Accent 1" w:uiPriority="62"/>
+    <w:lsdException w:name="Medium Shading 1 Accent 1" w:uiPriority="63"/>
+    <w:lsdException w:name="Medium Shading 2 Accent 1" w:uiPriority="64"/>
+    <w:lsdException w:name="Medium List 1 Accent 1" w:uiPriority="65"/>
+    <w:lsdException w:name="Revision" w:semiHidden="1"/>
+    <w:lsdException w:name="List Paragraph" w:uiPriority="34" w:qFormat="1"/>
+    <w:lsdException w:name="Quote" w:uiPriority="29" w:qFormat="1"/>
+    <w:lsdException w:name="Intense Quote" w:uiPriority="30" w:qFormat="1"/>
+    <w:lsdException w:name="Medium List 2 Accent 1" w:uiPriority="66"/>
+    <w:lsdException w:name="Medium Grid 1 Accent 1" w:uiPriority="67"/>
+    <w:lsdException w:name="Medium Grid 2 Accent 1" w:uiPriority="68"/>
+    <w:lsdException w:name="Medium Grid 3 Accent 1" w:uiPriority="69"/>
+    <w:lsdException w:name="Dark List Accent 1" w:uiPriority="70"/>
+    <w:lsdException w:name="Colorful Shading Accent 1" w:uiPriority="71"/>
+    <w:lsdException w:name="Colorful List Accent 1" w:uiPriority="72"/>
+    <w:lsdException w:name="Colorful Grid Accent 1" w:uiPriority="73"/>
+    <w:lsdException w:name="Light Shading Accent 2" w:uiPriority="60"/>
+    <w:lsdException w:name="Light List Accent 2" w:uiPriority="61"/>
+    <w:lsdException w:name="Light Grid Accent 2" w:uiPriority="62"/>
+    <w:lsdException w:name="Medium Shading 1 Accent 2" w:uiPriority="63"/>
+    <w:lsdException w:name="Medium Shading 2 Accent 2" w:uiPriority="64"/>
+    <w:lsdException w:name="Medium List 1 Accent 2" w:uiPriority="65"/>
+    <w:lsdException w:name="Medium List 2 Accent 2" w:uiPriority="66"/>
+    <w:lsdException w:name="Medium Grid 1 Accent 2" w:uiPriority="67"/>
+    <w:lsdException w:name="Medium Grid 2 Accent 2" w:uiPriority="68"/>
+    <w:lsdException w:name="Medium Grid 3 Accent 2" w:uiPriority="69"/>
+    <w:lsdException w:name="Dark List Accent 2" w:uiPriority="70"/>
+    <w:lsdException w:name="Colorful Shading Accent 2" w:uiPriority="71"/>
+    <w:lsdException w:name="Colorful List Accent 2" w:uiPriority="72"/>
+    <w:lsdException w:name="Colorful Grid Accent 2" w:uiPriority="73"/>
+    <w:lsdException w:name="Light Shading Accent 3" w:uiPriority="60"/>
+    <w:lsdException w:name="Light List Accent 3" w:uiPriority="61"/>
+    <w:lsdException w:name="Light Grid Accent 3" w:uiPriority="62"/>
+    <w:lsdException w:name="Medium Shading 1 Accent 3" w:uiPriority="63"/>
+    <w:lsdException w:name="Medium Shading 2 Accent 3" w:uiPriority="64"/>
+    <w:lsdException w:name="Medium List 1 Accent 3" w:uiPriority="65"/>
+    <w:lsdException w:name="Medium List 2 Accent 3" w:uiPriority="66"/>
+    <w:lsdException w:name="Medium Grid 1 Accent 3" w:uiPriority="67"/>
+    <w:lsdException w:name="Medium Grid 2 Accent 3" w:uiPriority="68"/>
+    <w:lsdException w:name="Medium Grid 3 Accent 3" w:uiPriority="69"/>
+    <w:lsdException w:name="Dark List Accent 3" w:uiPriority="70"/>
+    <w:lsdException w:name="Colorful Shading Accent 3" w:uiPriority="71"/>
+    <w:lsdException w:name="Colorful List Accent 3" w:uiPriority="72"/>
+    <w:lsdException w:name="Colorful Grid Accent 3" w:uiPriority="73"/>
+    <w:lsdException w:name="Light Shading Accent 4" w:uiPriority="60"/>
+    <w:lsdException w:name="Light List Accent 4" w:uiPriority="61"/>
+    <w:lsdException w:name="Light Grid Accent 4" w:uiPriority="62"/>
+    <w:lsdException w:name="Medium Shading 1 Accent 4" w:uiPriority="63"/>
+    <w:lsdException w:name="Medium Shading 2 Accent 4" w:uiPriority="64"/>
+    <w:lsdException w:name="Medium List 1 Accent 4" w:uiPriority="65"/>
+    <w:lsdException w:name="Medium List 2 Accent 4" w:uiPriority="66"/>
+    <w:lsdException w:name="Medium Grid 1 Accent 4" w:uiPriority="67"/>
+    <w:lsdException w:name="Medium Grid 2 Accent 4" w:uiPriority="68"/>
+    <w:lsdException w:name="Medium Grid 3 Accent 4" w:uiPriority="69"/>
+    <w:lsdException w:name="Dark List Accent 4" w:uiPriority="70"/>
+    <w:lsdException w:name="Colorful Shading Accent 4" w:uiPriority="71"/>
+    <w:lsdException w:name="Colorful List Accent 4" w:uiPriority="72"/>
+    <w:lsdException w:name="Colorful Grid Accent 4" w:uiPriority="73"/>
+    <w:lsdException w:name="Light Shading Accent 5" w:uiPriority="60"/>
+    <w:lsdException w:name="Light List Accent 5" w:uiPriority="61"/>
+    <w:lsdException w:name="Light Grid Accent 5" w:uiPriority="62"/>
+    <w:lsdException w:name="Medium Shading 1 Accent 5" w:uiPriority="63"/>
+    <w:lsdException w:name="Medium Shading 2 Accent 5" w:uiPriority="64"/>
+    <w:lsdException w:name="Medium List 1 Accent 5" w:uiPriority="65"/>
+    <w:lsdException w:name="Medium List 2 Accent 5" w:uiPriority="66"/>
+    <w:lsdException w:name="Medium Grid 1 Accent 5" w:uiPriority="67"/>
+    <w:lsdException w:name="Medium Grid 2 Accent 5" w:uiPriority="68"/>
+    <w:lsdException w:name="Medium Grid 3 Accent 5" w:uiPriority="69"/>
+    <w:lsdException w:name="Dark List Accent 5" w:uiPriority="70"/>
+    <w:lsdException w:name="Colorful Shading Accent 5" w:uiPriority="71"/>
+    <w:lsdException w:name="Colorful List Accent 5" w:uiPriority="72"/>
+    <w:lsdException w:name="Colorful Grid Accent 5" w:uiPriority="73"/>
+    <w:lsdException w:name="Light Shading Accent 6" w:uiPriority="60"/>
+    <w:lsdException w:name="Light List Accent 6" w:uiPriority="61"/>
+    <w:lsdException w:name="Light Grid Accent 6" w:uiPriority="62"/>
+    <w:lsdException w:name="Medium Shading 1 Accent 6" w:uiPriority="63"/>
+    <w:lsdException w:name="Medium Shading 2 Accent 6" w:uiPriority="64"/>
+    <w:lsdException w:name="Medium List 1 Accent 6" w:uiPriority="65"/>
+    <w:lsdException w:name="Medium List 2 Accent 6" w:uiPriority="66"/>
+    <w:lsdException w:name="Medium Grid 1 Accent 6" w:uiPriority="67"/>
+    <w:lsdException w:name="Medium Grid 2 Accent 6" w:uiPriority="68"/>
+    <w:lsdException w:name="Medium Grid 3 Accent 6" w:uiPriority="69"/>
+    <w:lsdException w:name="Dark List Accent 6" w:uiPriority="70"/>
+    <w:lsdException w:name="Colorful Shading Accent 6" w:uiPriority="71"/>
+    <w:lsdException w:name="Colorful List Accent 6" w:uiPriority="72"/>
+    <w:lsdException w:name="Colorful Grid Accent 6" w:uiPriority="73"/>
+    <w:lsdException w:name="Subtle Emphasis" w:uiPriority="19" w:qFormat="1"/>
+    <w:lsdException w:name="Intense Emphasis" w:uiPriority="21" w:qFormat="1"/>
+    <w:lsdException w:name="Subtle Reference" w:uiPriority="31" w:qFormat="1"/>
+    <w:lsdException w:name="Intense Reference" w:uiPriority="32" w:qFormat="1"/>
+    <w:lsdException w:name="Book Title" w:uiPriority="33" w:qFormat="1"/>
+    <w:lsdException w:name="Bibliography" w:semiHidden="1" w:uiPriority="37" w:unhideWhenUsed="1"/>
+    <w:lsdException w:name="TOC Heading" w:semiHidden="1" w:uiPriority="39" w:unhideWhenUsed="1" w:qFormat="1"/>
+    <w:lsdException w:name="Plain Table 1" w:uiPriority="41"/>
+    <w:lsdException w:name="Plain Table 2" w:uiPriority="42"/>
+    <w:lsdException w:name="Plain Table 3" w:uiPriority="43"/>
+    <w:lsdException w:name="Plain Table 4" w:uiPriority="44"/>
+    <w:lsdException w:name="Plain Table 5" w:uiPriority="45"/>
+    <w:lsdException w:name="Grid Table Light" w:uiPriority="40"/>
+    <w:lsdException w:name="Grid Table 1 Light" w:uiPriority="46"/>
+    <w:lsdException w:name="Grid Table 2" w:uiPriority="47"/>
+    <w:lsdException w:name="Grid Table 3" w:uiPriority="48"/>
+    <w:lsdException w:name="Grid Table 4" w:uiPriority="49"/>
+    <w:lsdException w:name="Grid Table 5 Dark" w:uiPriority="50"/>
+    <w:lsdException w:name="Grid Table 6 Colorful" w:uiPriority="51"/>
+    <w:lsdException w:name="Grid Table 7 Colorful" w:uiPriority="52"/>
+    <w:lsdException w:name="Grid Table 1 Light Accent 1" w:uiPriority="46"/>
+    <w:lsdException w:name="Grid Table 2 Accent 1" w:uiPriority="47"/>
+    <w:lsdException w:name="Grid Table 3 Accent 1" w:uiPriority="48"/>
+    <w:lsdException w:name="Grid Table 4 Accent 1" w:uiPriority="49"/>
+    <w:lsdException w:name="Grid Table 5 Dark Accent 1" w:uiPriority="50"/>
+    <w:lsdException w:name="Grid Table 6 Colorful Accent 1" w:uiPriority="51"/>
+    <w:lsdException w:name="Grid Table 7 Colorful Accent 1" w:uiPriority="52"/>
+    <w:lsdException w:name="Grid Table 1 Light Accent 2" w:uiPriority="46"/>
+    <w:lsdException w:name="Grid Table 2 Accent 2" w:uiPriority="47"/>
+    <w:lsdException w:name="Grid Table 3 Accent 2" w:uiPriority="48"/>
+    <w:lsdException w:name="Grid Table 4 Accent 2" w:uiPriority="49"/>
+    <w:lsdException w:name="Grid Table 5 Dark Accent 2" w:uiPriority="50"/>
+    <w:lsdException w:name="Grid Table 6 Colorful Accent 2" w:uiPriority="51"/>
+    <w:lsdException w:name="Grid Table 7 Colorful Accent 2" w:uiPriority="52"/>
+    <w:lsdException w:name="Grid Table 1 Light Accent 3" w:uiPriority="46"/>
+    <w:lsdException w:name="Grid Table 2 Accent 3" w:uiPriority="47"/>
+    <w:lsdException w:name="Grid Table 3 Accent 3" w:uiPriority="48"/>
+    <w:lsdException w:name="Grid Table 4 Accent 3" w:uiPriority="49"/>
+    <w:lsdException w:name="Grid Table 5 Dark Accent 3" w:uiPriority="50"/>
+    <w:lsdException w:name="Grid Table 6 Colorful Accent 3" w:uiPriority="51"/>
+    <w:lsdException w:name="Grid Table 7 Colorful Accent 3" w:uiPriority="52"/>
+    <w:lsdException w:name="Grid Table 1 Light Accent 4" w:uiPriority="46"/>
+    <w:lsdException w:name="Grid Table 2 Accent 4" w:uiPriority="47"/>
+    <w:lsdException w:name="Grid Table 3 Accent 4" w:uiPriority="48"/>
+    <w:lsdException w:name="Grid Table 4 Accent 4" w:uiPriority="49"/>
+    <w:lsdException w:name="Grid Table 5 Dark Accent 4" w:uiPriority="50"/>
+    <w:lsdException w:name="Grid Table 6 Colorful Accent 4" w:uiPriority="51"/>
+    <w:lsdException w:name="Grid Table 7 Colorful Accent 4" w:uiPriority="52"/>
+    <w:lsdException w:name="Grid Table 1 Light Accent 5" w:uiPriority="46"/>
+    <w:lsdException w:name="Grid Table 2 Accent 5" w:uiPriority="47"/>
+    <w:lsdException w:name="Grid Table 3 Accent 5" w:uiPriority="48"/>
+    <w:lsdException w:name="Grid Table 4 Accent 5" w:uiPriority="49"/>
+    <w:lsdException w:name="Grid Table 5 Dark Accent 5" w:uiPriority="50"/>
+    <w:lsdException w:name="Grid Table 6 Colorful Accent 5" w:uiPriority="51"/>
+    <w:lsdException w:name="Grid Table 7 Colorful Accent 5" w:uiPriority="52"/>
+    <w:lsdException w:name="Grid Table 1 Light Accent 6" w:uiPriority="46"/>
+    <w:lsdException w:name="Grid Table 2 Accent 6" w:uiPriority="47"/>
+    <w:lsdException w:name="Grid Table 3 Accent 6" w:uiPriority="48"/>
+    <w:lsdException w:name="Grid Table 4 Accent 6" w:uiPriority="49"/>
+    <w:lsdException w:name="Grid Table 5 Dark Accent 6" w:uiPriority="50"/>
+    <w:lsdException w:name="Grid Table 6 Colorful Accent 6" w:uiPriority="51"/>
+    <w:lsdException w:name="Grid Table 7 Colorful Accent 6" w:uiPriority="52"/>
+    <w:lsdException w:name="List Table 1 Light" w:uiPriority="46"/>
+    <w:lsdException w:name="List Table 2" w:uiPriority="47"/>
+    <w:lsdException w:name="List Table 3" w:uiPriority="48"/>
+    <w:lsdException w:name="List Table 4" w:uiPriority="49"/>
+    <w:lsdException w:name="List Table 5 Dark" w:uiPriority="50"/>
+    <w:lsdException w:name="List Table 6 Colorful" w:uiPriority="51"/>
+    <w:lsdException w:name="List Table 7 Colorful" w:uiPriority="52"/>
+    <w:lsdException w:name="List Table 1 Light Accent 1" w:uiPriority="46"/>
+    <w:lsdException w:name="List Table 2 Accent 1" w:uiPriority="47"/>
+    <w:lsdException w:name="List Table 3 Accent 1" w:uiPriority="48"/>
+    <w:lsdException w:name="List Table 4 Accent 1" w:uiPriority="49"/>
+    <w:lsdException w:name="List Table 5 Dark Accent 1" w:uiPriority="50"/>
+    <w:lsdException w:name="List Table 6 Colorful Accent 1" w:uiPriority="51"/>
+    <w:lsdException w:name="List Table 7 Colorful Accent 1" w:uiPriority="52"/>
+    <w:lsdException w:name="List Table 1 Light Accent 2" w:uiPriority="46"/>
+    <w:lsdException w:name="List Table 2 Accent 2" w:uiPriority="47"/>
+    <w:lsdException w:name="List Table 3 Accent 2" w:uiPriority="48"/>
+    <w:lsdException w:name="List Table 4 Accent 2" w:uiPriority="49"/>
+    <w:lsdException w:name="List Table 5 Dark Accent 2" w:uiPriority="50"/>
+    <w:lsdException w:name="List Table 6 Colorful Accent 2" w:uiPriority="51"/>
+    <w:lsdException w:name="List Table 7 Colorful Accent 2" w:uiPriority="52"/>
+    <w:lsdException w:name="List Table 1 Light Accent 3" w:uiPriority="46"/>
+    <w:lsdException w:name="List Table 2 Accent 3" w:uiPriority="47"/>
+    <w:lsdException w:name="List Table 3 Accent 3" w:uiPriority="48"/>
+    <w:lsdException w:name="List Table 4 Accent 3" w:uiPriority="49"/>
+    <w:lsdException w:name="List Table 5 Dark Accent 3" w:uiPriority="50"/>
+    <w:lsdException w:name="List Table 6 Colorful Accent 3" w:uiPriority="51"/>
+    <w:lsdException w:name="List Table 7 Colorful Accent 3" w:uiPriority="52"/>
+    <w:lsdException w:name="List Table 1 Light Accent 4" w:uiPriority="46"/>
+    <w:lsdException w:name="List Table 2 Accent 4" w:uiPriority="47"/>
+    <w:lsdException w:name="List Table 3 Accent 4" w:uiPriority="48"/>
+    <w:lsdException w:name="List Table 4 Accent 4" w:uiPriority="49"/>
+    <w:lsdException w:name="List Table 5 Dark Accent 4" w:uiPriority="50"/>
+    <w:lsdException w:name="List Table 6 Colorful Accent 4" w:uiPriority="51"/>
+    <w:lsdException w:name="List Table 7 Colorful Accent 4" w:uiPriority="52"/>
+    <w:lsdException w:name="List Table 1 Light Accent 5" w:uiPriority="46"/>
+    <w:lsdException w:name="List Table 2 Accent 5" w:uiPriority="47"/>
+    <w:lsdException w:name="List Table 3 Accent 5" w:uiPriority="48"/>
+    <w:lsdException w:name="List Table 4 Accent 5" w:uiPriority="49"/>
+    <w:lsdException w:name="List Table 5 Dark Accent 5" w:uiPriority="50"/>
+    <w:lsdException w:name="List Table 6 Colorful Accent 5" w:uiPriority="51"/>
+    <w:lsdException w:name="List Table 7 Colorful Accent 5" w:uiPriority="52"/>
+    <w:lsdException w:name="List Table 1 Light Accent 6" w:uiPriority="46"/>
+    <w:lsdException w:name="List Table 2 Accent 6" w:uiPriority="47"/>
+    <w:lsdException w:name="List Table 3 Accent 6" w:uiPriority="48"/>
+    <w:lsdException w:name="List Table 4 Accent 6" w:uiPriority="49"/>
+    <w:lsdException w:name="List Table 5 Dark Accent 6" w:uiPriority="50"/>
+    <w:lsdException w:name="List Table 6 Colorful Accent 6" w:uiPriority="51"/>
+    <w:lsdException w:name="List Table 7 Colorful Accent 6" w:uiPriority="52"/>
+  </w:latentStyles>
+  <w:style w:type="paragraph" w:default="1" w:styleId="Normal">
+    <w:name w:val="Normal"/>
+    <w:qFormat/>
+  </w:style>
+  <w:style w:type="character" w:default="1" w:styleId="DefaultParagraphFont">
+    <w:name w:val="Default Paragraph Font"/>
+    <w:uiPriority w:val="1"/>
+    <w:semiHidden/>
+    <w:unhideWhenUsed/>
+  </w:style>
+  <w:style w:type="table" w:default="1" w:styleId="TableNormal">
+    <w:name w:val="Normal Table"/>
+    <w:uiPriority w:val="99"/>
+    <w:semiHidden/>
+    <w:unhideWhenUsed/>
+    <w:tblPr>
+      <w:tblInd w:w="0" w:type="dxa"/>
+      <w:tblCellMar>
+        <w:top w:w="0" w:type="dxa"/>
+        <w:left w:w="108" w:type="dxa"/>
+        <w:bottom w:w="0" w:type="dxa"/>
+        <w:right w:w="108" w:type="dxa"/>
+      </w:tblCellMar>
+    </w:tblPr>
+  </w:style>
+  <w:style w:type="numbering" w:default="1" w:styleId="NoList">
+    <w:name w:val="No List"/>
+    <w:uiPriority w:val="99"/>
+    <w:semiHidden/>
+    <w:unhideWhenUsed/>
+  </w:style>
+  <w:style w:type="paragraph" w:customStyle="1" w:styleId="12A600508A74458E87C4B1012BA30F7B">
+    <w:name w:val="12A600508A74458E87C4B1012BA30F7B"/>
+    <w:rsid w:val="00B47C2D"/>
+  </w:style>
+  <w:style w:type="paragraph" w:customStyle="1" w:styleId="E1797A2C29614B4A91E86BE27BE56177">
+    <w:name w:val="E1797A2C29614B4A91E86BE27BE56177"/>
+    <w:rsid w:val="00B47C2D"/>
+  </w:style>
+</w:styles>
+</file>
+
+<file path=word/glossary/webSettings.xml><?xml version="1.0" encoding="utf-8"?>
+<w:webSettings xmlns:mc="http://schemas.openxmlformats.org/markup-compatibility/2006" xmlns:r="http://schemas.openxmlformats.org/officeDocument/2006/relationships" xmlns:w="http://schemas.openxmlformats.org/wordprocessingml/2006/main" xmlns:w14="http://schemas.microsoft.com/office/word/2010/wordml" xmlns:w15="http://schemas.microsoft.com/office/word/2012/wordml" mc:Ignorable="w14 w15">
+  <w:optimizeForBrowser/>
+  <w:allowPNG/>
+</w:webSettings>
 </file>
 
 <file path=word/theme/theme1.xml><?xml version="1.0" encoding="utf-8"?>
@@ -2179,7 +3148,7 @@
 </file>
 
 <file path=customXml/itemProps1.xml><?xml version="1.0" encoding="utf-8"?>
-<ds:datastoreItem xmlns:ds="http://schemas.openxmlformats.org/officeDocument/2006/customXml" ds:itemID="{F5B11918-41ED-46FD-BCCA-39761E0B4C8D}">
+<ds:datastoreItem xmlns:ds="http://schemas.openxmlformats.org/officeDocument/2006/customXml" ds:itemID="{3AE1A6F6-9FBB-4A6A-9FC1-C42307120B3A}">
   <ds:schemaRefs>
     <ds:schemaRef ds:uri="http://schemas.openxmlformats.org/officeDocument/2006/bibliography"/>
   </ds:schemaRefs>

</xml_diff>

<commit_message>
Fallback check for lowercase xml tags. Fixed [hidden] when dealing with non-repeating placeholders
</commit_message>
<xml_diff>
--- a/order.docx
+++ b/order.docx
@@ -206,14 +206,12 @@
                 <w:b/>
               </w:rPr>
             </w:pPr>
-            <w:proofErr w:type="spellStart"/>
             <w:r>
               <w:rPr>
                 <w:b/>
               </w:rPr>
               <w:t>Q.ty</w:t>
             </w:r>
-            <w:proofErr w:type="spellEnd"/>
           </w:p>
         </w:tc>
         <w:tc>
@@ -800,24 +798,49 @@
         <w:t>This is a test</w:t>
       </w:r>
     </w:p>
+    <w:tbl>
+      <w:tblPr>
+        <w:tblStyle w:val="Grigliatabella"/>
+        <w:tblpPr w:leftFromText="141" w:rightFromText="141" w:vertAnchor="text" w:horzAnchor="margin" w:tblpY="168"/>
+        <w:tblW w:w="0" w:type="auto"/>
+        <w:tblLook w:val="04A0" w:firstRow="1" w:lastRow="0" w:firstColumn="1" w:lastColumn="0" w:noHBand="0" w:noVBand="1"/>
+      </w:tblPr>
+      <w:tblGrid>
+        <w:gridCol w:w="10790"/>
+      </w:tblGrid>
+      <w:tr>
+        <w:tc>
+          <w:tcPr>
+            <w:tcW w:w="10790" w:type="dxa"/>
+          </w:tcPr>
+          <w:p>
+            <w:r>
+              <w:t xml:space="preserve">@@hide </w:t>
+            </w:r>
+          </w:p>
+        </w:tc>
+      </w:tr>
+    </w:tbl>
     <w:p>
-      <w:pPr>
-        <w:rPr>
-          <w:u w:val="single"/>
-        </w:rPr>
-      </w:pPr>
       <w:r>
-        <w:t>Please contact info@acme.com</w:t>
+        <w:t xml:space="preserve">Please contact </w:t>
       </w:r>
+      <w:hyperlink r:id="rId9" w:history="1">
+        <w:r>
+          <w:rPr>
+            <w:rStyle w:val="Collegamentoipertestuale"/>
+          </w:rPr>
+          <w:t>info@acme.com</w:t>
+        </w:r>
+      </w:hyperlink>
     </w:p>
-    <w:p/>
     <w:sectPr>
-      <w:headerReference w:type="even" r:id="rId9"/>
-      <w:headerReference w:type="default" r:id="rId10"/>
-      <w:footerReference w:type="even" r:id="rId11"/>
-      <w:footerReference w:type="default" r:id="rId12"/>
-      <w:headerReference w:type="first" r:id="rId13"/>
-      <w:footerReference w:type="first" r:id="rId14"/>
+      <w:headerReference w:type="even" r:id="rId10"/>
+      <w:headerReference w:type="default" r:id="rId11"/>
+      <w:footerReference w:type="even" r:id="rId12"/>
+      <w:footerReference w:type="default" r:id="rId13"/>
+      <w:headerReference w:type="first" r:id="rId14"/>
+      <w:footerReference w:type="first" r:id="rId15"/>
       <w:pgSz w:w="12240" w:h="15840"/>
       <w:pgMar w:top="720" w:right="720" w:bottom="720" w:left="720" w:header="720" w:footer="720" w:gutter="0"/>
       <w:cols w:space="720"/>
@@ -2305,6 +2328,29 @@
     <w:uiPriority w:val="99"/>
     <w:rsid w:val="005430B2"/>
   </w:style>
+  <w:style w:type="character" w:styleId="Collegamentoipertestuale">
+    <w:name w:val="Hyperlink"/>
+    <w:basedOn w:val="Carpredefinitoparagrafo"/>
+    <w:uiPriority w:val="99"/>
+    <w:unhideWhenUsed/>
+    <w:rsid w:val="0047110C"/>
+    <w:rPr>
+      <w:color w:val="0563C1" w:themeColor="hyperlink"/>
+      <w:u w:val="single"/>
+    </w:rPr>
+  </w:style>
+  <w:style w:type="character" w:styleId="Menzionenonrisolta">
+    <w:name w:val="Unresolved Mention"/>
+    <w:basedOn w:val="Carpredefinitoparagrafo"/>
+    <w:uiPriority w:val="99"/>
+    <w:semiHidden/>
+    <w:unhideWhenUsed/>
+    <w:rsid w:val="0047110C"/>
+    <w:rPr>
+      <w:color w:val="605E5C"/>
+      <w:shd w:val="clear" w:color="auto" w:fill="E1DFDD"/>
+    </w:rPr>
+  </w:style>
 </w:styles>
 </file>
 

</xml_diff>

<commit_message>
Fixed @@<tag>.<tag> outside tables
</commit_message>
<xml_diff>
--- a/order.docx
+++ b/order.docx
@@ -646,13 +646,10 @@
               </w:rPr>
             </w:pPr>
             <w:r>
+              <w:t xml:space="preserve"> @@Item.PartNumber</w:t>
+            </w:r>
+            <w:r>
               <w:t xml:space="preserve"> </w:t>
-            </w:r>
-            <w:r>
-              <w:t>@@</w:t>
-            </w:r>
-            <w:r>
-              <w:t xml:space="preserve">Item.PartNumber </w:t>
             </w:r>
             <w:r>
               <w:t xml:space="preserve"> </w:t>
@@ -673,12 +670,13 @@
           <w:lang w:val="it-IT"/>
         </w:rPr>
       </w:pPr>
-      <w:r>
+    </w:p>
+    <w:p>
+      <w:pPr>
         <w:rPr>
           <w:lang w:val="it-IT"/>
         </w:rPr>
-        <w:t>-</w:t>
-      </w:r>
+      </w:pPr>
     </w:p>
     <w:tbl>
       <w:tblPr>
@@ -795,10 +793,10 @@
     <w:p/>
     <w:p>
       <w:r>
-        <w:t>@@</w:t>
+        <w:t xml:space="preserve"> </w:t>
       </w:r>
       <w:r>
-        <w:t>Item.PartNumber</w:t>
+        <w:t>@@Item.PartNumber</w:t>
       </w:r>
       <w:r>
         <w:t xml:space="preserve"> </w:t>
@@ -836,6 +834,9 @@
           <w:p>
             <w:r>
               <w:t xml:space="preserve">@@hide </w:t>
+            </w:r>
+            <w:r>
+              <w:t>should be hidden</w:t>
             </w:r>
           </w:p>
         </w:tc>

</xml_diff>